<commit_message>
today paint canvas bitmap matrix
</commit_message>
<xml_diff>
--- a/Android学习.docx
+++ b/Android学习.docx
@@ -671,12 +671,21 @@
           <w:lang w:eastAsia="zh-CN"/>
         </w:rPr>
       </w:pPr>
-      <w:r>
-        <w:rPr>
-          <w:rFonts w:eastAsia="SimSun" w:hint="eastAsia"/>
-          <w:lang w:eastAsia="zh-CN"/>
-        </w:rPr>
-        <w:t>,onStart(),</w:t>
+      <w:proofErr w:type="gramStart"/>
+      <w:r>
+        <w:rPr>
+          <w:rFonts w:eastAsia="SimSun" w:hint="eastAsia"/>
+          <w:lang w:eastAsia="zh-CN"/>
+        </w:rPr>
+        <w:t>,onStart</w:t>
+      </w:r>
+      <w:proofErr w:type="gramEnd"/>
+      <w:r>
+        <w:rPr>
+          <w:rFonts w:eastAsia="SimSun" w:hint="eastAsia"/>
+          <w:lang w:eastAsia="zh-CN"/>
+        </w:rPr>
+        <w:t>(),</w:t>
       </w:r>
     </w:p>
     <w:p>
@@ -723,12 +732,21 @@
           <w:lang w:eastAsia="zh-CN"/>
         </w:rPr>
       </w:pPr>
-      <w:r>
-        <w:rPr>
-          <w:rFonts w:eastAsia="SimSun" w:hint="eastAsia"/>
-          <w:lang w:eastAsia="zh-CN"/>
-        </w:rPr>
-        <w:t>onResume(),</w:t>
+      <w:proofErr w:type="gramStart"/>
+      <w:r>
+        <w:rPr>
+          <w:rFonts w:eastAsia="SimSun" w:hint="eastAsia"/>
+          <w:lang w:eastAsia="zh-CN"/>
+        </w:rPr>
+        <w:t>onResume(</w:t>
+      </w:r>
+      <w:proofErr w:type="gramEnd"/>
+      <w:r>
+        <w:rPr>
+          <w:rFonts w:eastAsia="SimSun" w:hint="eastAsia"/>
+          <w:lang w:eastAsia="zh-CN"/>
+        </w:rPr>
+        <w:t>),</w:t>
       </w:r>
     </w:p>
     <w:p>
@@ -783,12 +801,21 @@
           <w:lang w:eastAsia="zh-CN"/>
         </w:rPr>
       </w:pPr>
-      <w:r>
-        <w:rPr>
-          <w:rFonts w:eastAsia="SimSun" w:hint="eastAsia"/>
-          <w:lang w:eastAsia="zh-CN"/>
-        </w:rPr>
-        <w:t>onPause(),</w:t>
+      <w:proofErr w:type="gramStart"/>
+      <w:r>
+        <w:rPr>
+          <w:rFonts w:eastAsia="SimSun" w:hint="eastAsia"/>
+          <w:lang w:eastAsia="zh-CN"/>
+        </w:rPr>
+        <w:t>onPause(</w:t>
+      </w:r>
+      <w:proofErr w:type="gramEnd"/>
+      <w:r>
+        <w:rPr>
+          <w:rFonts w:eastAsia="SimSun" w:hint="eastAsia"/>
+          <w:lang w:eastAsia="zh-CN"/>
+        </w:rPr>
+        <w:t>),</w:t>
       </w:r>
     </w:p>
     <w:p>
@@ -836,6 +863,7 @@
           <w:lang w:eastAsia="zh-CN"/>
         </w:rPr>
       </w:pPr>
+      <w:proofErr w:type="gramStart"/>
       <w:r>
         <w:rPr>
           <w:rFonts w:eastAsia="SimSun" w:hint="eastAsia"/>
@@ -848,6 +876,62 @@
           <w:rFonts w:eastAsia="SimSun" w:hint="eastAsia"/>
           <w:lang w:eastAsia="zh-CN"/>
         </w:rPr>
+        <w:t>(</w:t>
+      </w:r>
+      <w:proofErr w:type="gramEnd"/>
+      <w:r>
+        <w:rPr>
+          <w:rFonts w:eastAsia="SimSun" w:hint="eastAsia"/>
+          <w:lang w:eastAsia="zh-CN"/>
+        </w:rPr>
+        <w:t>)</w:t>
+      </w:r>
+      <w:r>
+        <w:rPr>
+          <w:rFonts w:eastAsia="SimSun" w:hint="eastAsia"/>
+          <w:lang w:eastAsia="zh-CN"/>
+        </w:rPr>
+        <w:t>,</w:t>
+      </w:r>
+    </w:p>
+    <w:p>
+      <w:pPr>
+        <w:ind w:firstLineChars="300" w:firstLine="630"/>
+        <w:rPr>
+          <w:rFonts w:eastAsia="SimSun"/>
+          <w:lang w:eastAsia="zh-CN"/>
+        </w:rPr>
+      </w:pPr>
+      <w:proofErr w:type="gramStart"/>
+      <w:r>
+        <w:rPr>
+          <w:rFonts w:eastAsia="SimSun" w:hint="eastAsia"/>
+          <w:lang w:eastAsia="zh-CN"/>
+        </w:rPr>
+        <w:t>onDestory()</w:t>
+      </w:r>
+      <w:proofErr w:type="gramEnd"/>
+    </w:p>
+    <w:p>
+      <w:pPr>
+        <w:ind w:firstLineChars="300" w:firstLine="630"/>
+        <w:rPr>
+          <w:rFonts w:eastAsia="SimSun"/>
+          <w:lang w:eastAsia="zh-CN"/>
+        </w:rPr>
+      </w:pPr>
+      <w:r>
+        <w:rPr>
+          <w:rFonts w:eastAsia="SimSun"/>
+          <w:lang w:eastAsia="zh-CN"/>
+        </w:rPr>
+        <w:t>onDetachedFromWindow</w:t>
+      </w:r>
+      <w:r>
+        <w:rPr>
+          <w:rFonts w:eastAsia="SimSun" w:hint="eastAsia"/>
+          <w:lang w:eastAsia="zh-CN"/>
+        </w:rPr>
         <w:t>()</w:t>
       </w:r>
       <w:r>
@@ -857,52 +941,6 @@
         </w:rPr>
         <w:t>,</w:t>
       </w:r>
-    </w:p>
-    <w:p>
-      <w:pPr>
-        <w:ind w:firstLineChars="300" w:firstLine="630"/>
-        <w:rPr>
-          <w:rFonts w:eastAsia="SimSun"/>
-          <w:lang w:eastAsia="zh-CN"/>
-        </w:rPr>
-      </w:pPr>
-      <w:r>
-        <w:rPr>
-          <w:rFonts w:eastAsia="SimSun" w:hint="eastAsia"/>
-          <w:lang w:eastAsia="zh-CN"/>
-        </w:rPr>
-        <w:t>onDestory()</w:t>
-      </w:r>
-    </w:p>
-    <w:p>
-      <w:pPr>
-        <w:ind w:firstLineChars="300" w:firstLine="630"/>
-        <w:rPr>
-          <w:rFonts w:eastAsia="SimSun"/>
-          <w:lang w:eastAsia="zh-CN"/>
-        </w:rPr>
-      </w:pPr>
-      <w:r>
-        <w:rPr>
-          <w:rFonts w:eastAsia="SimSun"/>
-          <w:lang w:eastAsia="zh-CN"/>
-        </w:rPr>
-        <w:t>onDetachedFromWindow</w:t>
-      </w:r>
-      <w:r>
-        <w:rPr>
-          <w:rFonts w:eastAsia="SimSun" w:hint="eastAsia"/>
-          <w:lang w:eastAsia="zh-CN"/>
-        </w:rPr>
-        <w:t>()</w:t>
-      </w:r>
-      <w:r>
-        <w:rPr>
-          <w:rFonts w:eastAsia="SimSun" w:hint="eastAsia"/>
-          <w:lang w:eastAsia="zh-CN"/>
-        </w:rPr>
-        <w:t>,</w:t>
-      </w:r>
       <w:r>
         <w:rPr>
           <w:rFonts w:eastAsia="SimSun" w:hint="eastAsia"/>
@@ -923,8 +961,17 @@
           <w:rFonts w:eastAsia="SimSun" w:hint="eastAsia"/>
           <w:lang w:eastAsia="zh-CN"/>
         </w:rPr>
-        <w:t xml:space="preserve">      onRestart()</w:t>
-      </w:r>
+        <w:t xml:space="preserve">      </w:t>
+      </w:r>
+      <w:proofErr w:type="gramStart"/>
+      <w:r>
+        <w:rPr>
+          <w:rFonts w:eastAsia="SimSun" w:hint="eastAsia"/>
+          <w:lang w:eastAsia="zh-CN"/>
+        </w:rPr>
+        <w:t>onRestart()</w:t>
+      </w:r>
+      <w:proofErr w:type="gramEnd"/>
     </w:p>
     <w:p>
       <w:pPr>
@@ -6195,7 +6242,23 @@
           <w:rFonts w:eastAsia="SimSun" w:hint="eastAsia"/>
           <w:lang w:eastAsia="zh-CN"/>
         </w:rPr>
-        <w:t>.inflate()</w:t>
+        <w:t>.</w:t>
+      </w:r>
+      <w:proofErr w:type="gramStart"/>
+      <w:r>
+        <w:rPr>
+          <w:rFonts w:eastAsia="SimSun" w:hint="eastAsia"/>
+          <w:lang w:eastAsia="zh-CN"/>
+        </w:rPr>
+        <w:t>inflate(</w:t>
+      </w:r>
+      <w:proofErr w:type="gramEnd"/>
+      <w:r>
+        <w:rPr>
+          <w:rFonts w:eastAsia="SimSun" w:hint="eastAsia"/>
+          <w:lang w:eastAsia="zh-CN"/>
+        </w:rPr>
+        <w:t>)</w:t>
       </w:r>
       <w:r>
         <w:rPr>
@@ -9382,7 +9445,23 @@
           <w:rFonts w:eastAsia="SimSun"/>
           <w:lang w:eastAsia="zh-CN"/>
         </w:rPr>
-        <w:t xml:space="preserve">    onCreate(db);</w:t>
+        <w:t xml:space="preserve">    </w:t>
+      </w:r>
+      <w:proofErr w:type="gramStart"/>
+      <w:r>
+        <w:rPr>
+          <w:rFonts w:eastAsia="SimSun"/>
+          <w:lang w:eastAsia="zh-CN"/>
+        </w:rPr>
+        <w:t>onCreate(</w:t>
+      </w:r>
+      <w:proofErr w:type="gramEnd"/>
+      <w:r>
+        <w:rPr>
+          <w:rFonts w:eastAsia="SimSun"/>
+          <w:lang w:eastAsia="zh-CN"/>
+        </w:rPr>
+        <w:t>db);</w:t>
       </w:r>
       <w:r>
         <w:rPr>
@@ -11605,12 +11684,21 @@
           <w:lang w:eastAsia="zh-CN"/>
         </w:rPr>
       </w:pPr>
-      <w:r>
-        <w:rPr>
-          <w:rFonts w:eastAsia="SimSun" w:hint="eastAsia"/>
-          <w:lang w:eastAsia="zh-CN"/>
-        </w:rPr>
-        <w:t xml:space="preserve">ExecutorService  cachedThreadPool= </w:t>
+      <w:proofErr w:type="gramStart"/>
+      <w:r>
+        <w:rPr>
+          <w:rFonts w:eastAsia="SimSun" w:hint="eastAsia"/>
+          <w:lang w:eastAsia="zh-CN"/>
+        </w:rPr>
+        <w:t>ExecutorService  cachedThreadPool</w:t>
+      </w:r>
+      <w:proofErr w:type="gramEnd"/>
+      <w:r>
+        <w:rPr>
+          <w:rFonts w:eastAsia="SimSun" w:hint="eastAsia"/>
+          <w:lang w:eastAsia="zh-CN"/>
+        </w:rPr>
+        <w:t xml:space="preserve">= </w:t>
       </w:r>
       <w:r>
         <w:rPr>
@@ -11695,6 +11783,7 @@
           <w:lang w:eastAsia="zh-CN"/>
         </w:rPr>
       </w:pPr>
+      <w:proofErr w:type="gramStart"/>
       <w:r>
         <w:rPr>
           <w:rFonts w:ascii="Times New Roman" w:hAnsi="Times New Roman" w:cs="Times New Roman"/>
@@ -11703,7 +11792,18 @@
           <w:shd w:val="clear" w:color="auto" w:fill="FEFDE7"/>
           <w:lang w:eastAsia="zh-CN"/>
         </w:rPr>
-        <w:t xml:space="preserve">a. </w:t>
+        <w:t>a</w:t>
+      </w:r>
+      <w:proofErr w:type="gramEnd"/>
+      <w:r>
+        <w:rPr>
+          <w:rFonts w:ascii="Times New Roman" w:hAnsi="Times New Roman" w:cs="Times New Roman"/>
+          <w:color w:val="444444"/>
+          <w:szCs w:val="21"/>
+          <w:shd w:val="clear" w:color="auto" w:fill="FEFDE7"/>
+          <w:lang w:eastAsia="zh-CN"/>
+        </w:rPr>
+        <w:t xml:space="preserve">. </w:t>
       </w:r>
       <w:r>
         <w:rPr>
@@ -13993,7 +14093,23 @@
           <w:rFonts w:eastAsia="SimSun" w:hint="eastAsia"/>
           <w:lang w:eastAsia="zh-CN"/>
         </w:rPr>
-        <w:t>ObjectAnimator o = ObjectAnimator.offFloat(img,</w:t>
+        <w:t xml:space="preserve">ObjectAnimator o = </w:t>
+      </w:r>
+      <w:proofErr w:type="gramStart"/>
+      <w:r>
+        <w:rPr>
+          <w:rFonts w:eastAsia="SimSun" w:hint="eastAsia"/>
+          <w:lang w:eastAsia="zh-CN"/>
+        </w:rPr>
+        <w:t>ObjectAnimator.offFloat(</w:t>
+      </w:r>
+      <w:proofErr w:type="gramEnd"/>
+      <w:r>
+        <w:rPr>
+          <w:rFonts w:eastAsia="SimSun" w:hint="eastAsia"/>
+          <w:lang w:eastAsia="zh-CN"/>
+        </w:rPr>
+        <w:t>img,</w:t>
       </w:r>
       <w:r>
         <w:rPr>
@@ -14896,12 +15012,21 @@
           <w:lang w:eastAsia="zh-CN"/>
         </w:rPr>
       </w:pPr>
-      <w:r>
-        <w:rPr>
-          <w:rFonts w:eastAsia="SimSun"/>
-          <w:lang w:eastAsia="zh-CN"/>
-        </w:rPr>
-        <w:t xml:space="preserve">animator.setTarget(view);  </w:t>
+      <w:proofErr w:type="gramStart"/>
+      <w:r>
+        <w:rPr>
+          <w:rFonts w:eastAsia="SimSun"/>
+          <w:lang w:eastAsia="zh-CN"/>
+        </w:rPr>
+        <w:t>animator.setTarget(</w:t>
+      </w:r>
+      <w:proofErr w:type="gramEnd"/>
+      <w:r>
+        <w:rPr>
+          <w:rFonts w:eastAsia="SimSun"/>
+          <w:lang w:eastAsia="zh-CN"/>
+        </w:rPr>
+        <w:t xml:space="preserve">view);  </w:t>
       </w:r>
     </w:p>
     <w:p>
@@ -14913,12 +15038,21 @@
           <w:lang w:eastAsia="zh-CN"/>
         </w:rPr>
       </w:pPr>
-      <w:r>
-        <w:rPr>
-          <w:rFonts w:eastAsia="SimSun"/>
-          <w:lang w:eastAsia="zh-CN"/>
-        </w:rPr>
-        <w:t xml:space="preserve">animator.start();  </w:t>
+      <w:proofErr w:type="gramStart"/>
+      <w:r>
+        <w:rPr>
+          <w:rFonts w:eastAsia="SimSun"/>
+          <w:lang w:eastAsia="zh-CN"/>
+        </w:rPr>
+        <w:t>animator.start(</w:t>
+      </w:r>
+      <w:proofErr w:type="gramEnd"/>
+      <w:r>
+        <w:rPr>
+          <w:rFonts w:eastAsia="SimSun"/>
+          <w:lang w:eastAsia="zh-CN"/>
+        </w:rPr>
+        <w:t xml:space="preserve">);  </w:t>
       </w:r>
     </w:p>
     <w:p>
@@ -15426,7 +15560,7 @@
       <w:pPr>
         <w:jc w:val="center"/>
         <w:rPr>
-          <w:rFonts w:eastAsia="SimSun" w:hint="eastAsia"/>
+          <w:rFonts w:eastAsia="SimSun"/>
           <w:b/>
           <w:lang w:eastAsia="zh-CN"/>
         </w:rPr>
@@ -15457,7 +15591,7 @@
         </w:numPr>
         <w:ind w:leftChars="0"/>
         <w:rPr>
-          <w:rFonts w:eastAsia="SimSun" w:hint="eastAsia"/>
+          <w:rFonts w:eastAsia="SimSun"/>
           <w:lang w:eastAsia="zh-CN"/>
         </w:rPr>
       </w:pPr>
@@ -15526,7 +15660,7 @@
         </w:numPr>
         <w:ind w:leftChars="0"/>
         <w:rPr>
-          <w:rFonts w:eastAsia="SimSun" w:hint="eastAsia"/>
+          <w:rFonts w:eastAsia="SimSun"/>
           <w:lang w:eastAsia="zh-CN"/>
         </w:rPr>
       </w:pPr>
@@ -15603,7 +15737,7 @@
         </w:numPr>
         <w:ind w:leftChars="0"/>
         <w:rPr>
-          <w:rFonts w:eastAsia="SimSun" w:hint="eastAsia"/>
+          <w:rFonts w:eastAsia="SimSun"/>
           <w:lang w:eastAsia="zh-CN"/>
         </w:rPr>
       </w:pPr>
@@ -15621,8 +15755,6 @@
         </w:rPr>
         <w:t>n</w:t>
       </w:r>
-      <w:bookmarkStart w:id="0" w:name="_GoBack"/>
-      <w:bookmarkEnd w:id="0"/>
       <w:r>
         <w:rPr>
           <w:rFonts w:eastAsia="SimSun"/>
@@ -15738,7 +15870,7 @@
         </w:numPr>
         <w:ind w:leftChars="0"/>
         <w:rPr>
-          <w:rFonts w:eastAsia="SimSun" w:hint="eastAsia"/>
+          <w:rFonts w:eastAsia="SimSun"/>
           <w:lang w:eastAsia="zh-CN"/>
         </w:rPr>
       </w:pPr>
@@ -15780,7 +15912,7 @@
         </w:numPr>
         <w:ind w:leftChars="0"/>
         <w:rPr>
-          <w:rFonts w:eastAsia="SimSun" w:hint="eastAsia"/>
+          <w:rFonts w:eastAsia="SimSun"/>
           <w:lang w:eastAsia="zh-CN"/>
         </w:rPr>
       </w:pPr>
@@ -15913,7 +16045,7 @@
         </w:numPr>
         <w:ind w:leftChars="0"/>
         <w:rPr>
-          <w:rFonts w:eastAsia="SimSun" w:hint="eastAsia"/>
+          <w:rFonts w:eastAsia="SimSun"/>
           <w:lang w:eastAsia="zh-CN"/>
         </w:rPr>
       </w:pPr>
@@ -16032,7 +16164,7 @@
         </w:numPr>
         <w:ind w:leftChars="0"/>
         <w:rPr>
-          <w:rFonts w:eastAsia="SimSun" w:hint="eastAsia"/>
+          <w:rFonts w:eastAsia="SimSun"/>
           <w:lang w:eastAsia="zh-CN"/>
         </w:rPr>
       </w:pPr>
@@ -16102,7 +16234,7 @@
         </w:numPr>
         <w:ind w:leftChars="0"/>
         <w:rPr>
-          <w:rFonts w:eastAsia="SimSun" w:hint="eastAsia"/>
+          <w:rFonts w:eastAsia="SimSun"/>
           <w:lang w:eastAsia="zh-CN"/>
         </w:rPr>
       </w:pPr>
@@ -16200,7 +16332,7 @@
         </w:numPr>
         <w:ind w:leftChars="0"/>
         <w:rPr>
-          <w:rFonts w:eastAsia="SimSun" w:hint="eastAsia"/>
+          <w:rFonts w:eastAsia="SimSun"/>
           <w:lang w:eastAsia="zh-CN"/>
         </w:rPr>
       </w:pPr>
@@ -16263,7 +16395,7 @@
         </w:numPr>
         <w:ind w:leftChars="0"/>
         <w:rPr>
-          <w:rFonts w:eastAsia="SimSun" w:hint="eastAsia"/>
+          <w:rFonts w:eastAsia="SimSun"/>
           <w:lang w:eastAsia="zh-CN"/>
         </w:rPr>
       </w:pPr>
@@ -16319,7 +16451,7 @@
         </w:numPr>
         <w:ind w:leftChars="0"/>
         <w:rPr>
-          <w:rFonts w:eastAsia="SimSun" w:hint="eastAsia"/>
+          <w:rFonts w:eastAsia="SimSun"/>
           <w:lang w:eastAsia="zh-CN"/>
         </w:rPr>
       </w:pPr>
@@ -16375,7 +16507,7 @@
         </w:numPr>
         <w:ind w:leftChars="0"/>
         <w:rPr>
-          <w:rFonts w:eastAsia="SimSun" w:hint="eastAsia"/>
+          <w:rFonts w:eastAsia="SimSun"/>
           <w:lang w:eastAsia="zh-CN"/>
         </w:rPr>
       </w:pPr>
@@ -16452,7 +16584,7 @@
         </w:numPr>
         <w:ind w:leftChars="0"/>
         <w:rPr>
-          <w:rFonts w:eastAsia="SimSun" w:hint="eastAsia"/>
+          <w:rFonts w:eastAsia="SimSun"/>
           <w:lang w:eastAsia="zh-CN"/>
         </w:rPr>
       </w:pPr>
@@ -16515,7 +16647,7 @@
         </w:numPr>
         <w:ind w:leftChars="0"/>
         <w:rPr>
-          <w:rFonts w:eastAsia="SimSun" w:hint="eastAsia"/>
+          <w:rFonts w:eastAsia="SimSun"/>
           <w:lang w:eastAsia="zh-CN"/>
         </w:rPr>
       </w:pPr>
@@ -16550,7 +16682,7 @@
         </w:numPr>
         <w:ind w:leftChars="0"/>
         <w:rPr>
-          <w:rFonts w:eastAsia="SimSun" w:hint="eastAsia"/>
+          <w:rFonts w:eastAsia="SimSun"/>
           <w:lang w:eastAsia="zh-CN"/>
         </w:rPr>
       </w:pPr>
@@ -16578,7 +16710,7 @@
         </w:numPr>
         <w:ind w:leftChars="0"/>
         <w:rPr>
-          <w:rFonts w:eastAsia="SimSun" w:hint="eastAsia"/>
+          <w:rFonts w:eastAsia="SimSun"/>
           <w:lang w:eastAsia="zh-CN"/>
         </w:rPr>
       </w:pPr>
@@ -16804,7 +16936,7 @@
         </w:numPr>
         <w:ind w:leftChars="0"/>
         <w:rPr>
-          <w:rFonts w:eastAsia="SimSun" w:hint="eastAsia"/>
+          <w:rFonts w:eastAsia="SimSun"/>
           <w:lang w:eastAsia="zh-CN"/>
         </w:rPr>
       </w:pPr>
@@ -16994,7 +17126,7 @@
         </w:numPr>
         <w:ind w:leftChars="0"/>
         <w:rPr>
-          <w:rFonts w:eastAsia="SimSun" w:hint="eastAsia"/>
+          <w:rFonts w:eastAsia="SimSun"/>
           <w:lang w:eastAsia="zh-CN"/>
         </w:rPr>
       </w:pPr>
@@ -17205,7 +17337,7 @@
         </w:numPr>
         <w:ind w:leftChars="0"/>
         <w:rPr>
-          <w:rFonts w:eastAsia="SimSun" w:hint="eastAsia"/>
+          <w:rFonts w:eastAsia="SimSun"/>
           <w:lang w:eastAsia="zh-CN"/>
         </w:rPr>
       </w:pPr>
@@ -17430,17 +17562,10 @@
         </w:numPr>
         <w:ind w:leftChars="0"/>
         <w:rPr>
-          <w:rFonts w:eastAsia="SimSun" w:hint="eastAsia"/>
-          <w:lang w:eastAsia="zh-CN"/>
-        </w:rPr>
-      </w:pPr>
-      <w:r>
-        <w:rPr>
-          <w:rFonts w:eastAsia="SimSun" w:hint="eastAsia"/>
-          <w:lang w:eastAsia="zh-CN"/>
-        </w:rPr>
-        <w:t xml:space="preserve"> </w:t>
-      </w:r>
+          <w:rFonts w:eastAsia="SimSun"/>
+          <w:lang w:eastAsia="zh-CN"/>
+        </w:rPr>
+      </w:pPr>
       <w:r>
         <w:rPr>
           <w:rFonts w:eastAsia="SimSun" w:hint="eastAsia"/>
@@ -17525,7 +17650,7 @@
         <w:pStyle w:val="a3"/>
         <w:ind w:leftChars="0" w:left="360"/>
         <w:rPr>
-          <w:rFonts w:eastAsia="SimSun" w:hint="eastAsia"/>
+          <w:rFonts w:eastAsia="SimSun"/>
           <w:lang w:eastAsia="zh-CN"/>
         </w:rPr>
       </w:pPr>
@@ -17570,7 +17695,7 @@
         <w:pStyle w:val="a3"/>
         <w:ind w:leftChars="0" w:left="360"/>
         <w:rPr>
-          <w:rFonts w:eastAsia="SimSun" w:hint="eastAsia"/>
+          <w:rFonts w:eastAsia="SimSun"/>
           <w:lang w:eastAsia="zh-CN"/>
         </w:rPr>
       </w:pPr>
@@ -17594,7 +17719,7 @@
         <w:pStyle w:val="a3"/>
         <w:ind w:leftChars="0" w:left="360"/>
         <w:rPr>
-          <w:rFonts w:eastAsia="SimSun" w:hint="eastAsia"/>
+          <w:rFonts w:eastAsia="SimSun"/>
           <w:lang w:eastAsia="zh-CN"/>
         </w:rPr>
       </w:pPr>
@@ -17618,7 +17743,7 @@
         <w:pStyle w:val="a3"/>
         <w:ind w:leftChars="0" w:left="360"/>
         <w:rPr>
-          <w:rFonts w:eastAsia="SimSun" w:hint="eastAsia"/>
+          <w:rFonts w:eastAsia="SimSun"/>
           <w:lang w:eastAsia="zh-CN"/>
         </w:rPr>
       </w:pPr>
@@ -17642,7 +17767,7 @@
         <w:pStyle w:val="a3"/>
         <w:ind w:leftChars="0" w:left="360"/>
         <w:rPr>
-          <w:rFonts w:eastAsia="SimSun" w:hint="eastAsia"/>
+          <w:rFonts w:eastAsia="SimSun"/>
           <w:lang w:eastAsia="zh-CN"/>
         </w:rPr>
       </w:pPr>
@@ -17666,7 +17791,7 @@
         <w:pStyle w:val="a3"/>
         <w:ind w:leftChars="0" w:left="360"/>
         <w:rPr>
-          <w:rFonts w:eastAsia="SimSun" w:hint="eastAsia"/>
+          <w:rFonts w:eastAsia="SimSun"/>
           <w:lang w:eastAsia="zh-CN"/>
         </w:rPr>
       </w:pPr>
@@ -17680,7 +17805,7 @@
         </w:numPr>
         <w:ind w:leftChars="0"/>
         <w:rPr>
-          <w:rFonts w:eastAsia="SimSun" w:hint="eastAsia"/>
+          <w:rFonts w:eastAsia="SimSun"/>
           <w:lang w:eastAsia="zh-CN"/>
         </w:rPr>
       </w:pPr>
@@ -18353,7 +18478,7 @@
         </w:numPr>
         <w:ind w:leftChars="0"/>
         <w:rPr>
-          <w:rFonts w:eastAsia="SimSun" w:hint="eastAsia"/>
+          <w:rFonts w:eastAsia="SimSun"/>
           <w:lang w:eastAsia="zh-CN"/>
         </w:rPr>
       </w:pPr>
@@ -18421,7 +18546,7 @@
         <w:ind w:left="240"/>
         <w:jc w:val="left"/>
         <w:rPr>
-          <w:rFonts w:ascii="Helvetica" w:eastAsia="ＭＳ Ｐゴシック" w:hAnsi="Helvetica" w:cs="Helvetica" w:hint="eastAsia"/>
+          <w:rFonts w:ascii="Helvetica" w:eastAsia="ＭＳ Ｐゴシック" w:hAnsi="Helvetica" w:cs="Helvetica"/>
           <w:color w:val="333333"/>
           <w:kern w:val="0"/>
           <w:sz w:val="20"/>
@@ -19808,7 +19933,7 @@
         <w:ind w:left="240"/>
         <w:jc w:val="left"/>
         <w:rPr>
-          <w:rFonts w:ascii="Helvetica" w:eastAsia="ＭＳ Ｐゴシック" w:hAnsi="Helvetica" w:cs="Helvetica" w:hint="eastAsia"/>
+          <w:rFonts w:ascii="Helvetica" w:eastAsia="ＭＳ Ｐゴシック" w:hAnsi="Helvetica" w:cs="Helvetica"/>
           <w:color w:val="333333"/>
           <w:kern w:val="0"/>
           <w:sz w:val="20"/>
@@ -19906,7 +20031,17 @@
           <w:sz w:val="20"/>
           <w:szCs w:val="20"/>
         </w:rPr>
-        <w:t>生成不可</w:t>
+        <w:t>生成</w:t>
+      </w:r>
+      <w:r>
+        <w:rPr>
+          <w:rFonts w:ascii="ＭＳ Ｐゴシック" w:eastAsia="ＭＳ Ｐゴシック" w:hAnsi="ＭＳ Ｐゴシック" w:cs="ＭＳ Ｐゴシック" w:hint="eastAsia"/>
+          <w:color w:val="333333"/>
+          <w:kern w:val="0"/>
+          <w:sz w:val="20"/>
+          <w:szCs w:val="20"/>
+        </w:rPr>
+        <w:t>可</w:t>
       </w:r>
       <w:r>
         <w:rPr>
@@ -19926,7 +20061,19 @@
           <w:sz w:val="20"/>
           <w:szCs w:val="20"/>
         </w:rPr>
-        <w:t>得新</w:t>
+        <w:t>得</w:t>
+      </w:r>
+      <w:bookmarkStart w:id="0" w:name="_GoBack"/>
+      <w:bookmarkEnd w:id="0"/>
+      <w:r>
+        <w:rPr>
+          <w:rFonts w:ascii="ＭＳ Ｐゴシック" w:eastAsia="ＭＳ Ｐゴシック" w:hAnsi="ＭＳ Ｐゴシック" w:cs="ＭＳ Ｐゴシック" w:hint="eastAsia"/>
+          <w:color w:val="333333"/>
+          <w:kern w:val="0"/>
+          <w:sz w:val="20"/>
+          <w:szCs w:val="20"/>
+        </w:rPr>
+        <w:t>新</w:t>
       </w:r>
       <w:r>
         <w:rPr>
@@ -20302,7 +20449,51 @@
           <w:sz w:val="20"/>
           <w:szCs w:val="20"/>
         </w:rPr>
-        <w:t>(Bitmap source, int x, int y, int width, int height)</w:t>
+        <w:t xml:space="preserve">(Bitmap source, int </w:t>
+      </w:r>
+      <w:proofErr w:type="gramStart"/>
+      <w:r>
+        <w:rPr>
+          <w:rFonts w:ascii="Helvetica" w:eastAsia="ＭＳ Ｐゴシック" w:hAnsi="Helvetica" w:cs="Helvetica"/>
+          <w:color w:val="333333"/>
+          <w:kern w:val="0"/>
+          <w:sz w:val="20"/>
+          <w:szCs w:val="20"/>
+        </w:rPr>
+        <w:t>x</w:t>
+      </w:r>
+      <w:proofErr w:type="gramEnd"/>
+      <w:r>
+        <w:rPr>
+          <w:rFonts w:ascii="Helvetica" w:eastAsia="ＭＳ Ｐゴシック" w:hAnsi="Helvetica" w:cs="Helvetica"/>
+          <w:color w:val="333333"/>
+          <w:kern w:val="0"/>
+          <w:sz w:val="20"/>
+          <w:szCs w:val="20"/>
+        </w:rPr>
+        <w:t xml:space="preserve">, int </w:t>
+      </w:r>
+      <w:proofErr w:type="gramStart"/>
+      <w:r>
+        <w:rPr>
+          <w:rFonts w:ascii="Helvetica" w:eastAsia="ＭＳ Ｐゴシック" w:hAnsi="Helvetica" w:cs="Helvetica"/>
+          <w:color w:val="333333"/>
+          <w:kern w:val="0"/>
+          <w:sz w:val="20"/>
+          <w:szCs w:val="20"/>
+        </w:rPr>
+        <w:t>y</w:t>
+      </w:r>
+      <w:proofErr w:type="gramEnd"/>
+      <w:r>
+        <w:rPr>
+          <w:rFonts w:ascii="Helvetica" w:eastAsia="ＭＳ Ｐゴシック" w:hAnsi="Helvetica" w:cs="Helvetica"/>
+          <w:color w:val="333333"/>
+          <w:kern w:val="0"/>
+          <w:sz w:val="20"/>
+          <w:szCs w:val="20"/>
+        </w:rPr>
+        <w:t>, int width, int height)</w:t>
       </w:r>
       <w:r>
         <w:rPr>
@@ -20522,7 +20713,7 @@
         <w:pStyle w:val="a3"/>
         <w:ind w:leftChars="0" w:left="360"/>
         <w:rPr>
-          <w:rFonts w:eastAsia="SimSun" w:hint="eastAsia"/>
+          <w:rFonts w:eastAsia="SimSun"/>
           <w:lang w:eastAsia="zh-CN"/>
         </w:rPr>
       </w:pPr>
@@ -20543,7 +20734,7 @@
         </w:numPr>
         <w:ind w:leftChars="0"/>
         <w:rPr>
-          <w:rFonts w:eastAsia="SimSun" w:hint="eastAsia"/>
+          <w:rFonts w:eastAsia="SimSun"/>
           <w:lang w:eastAsia="zh-CN"/>
         </w:rPr>
       </w:pPr>
@@ -20620,7 +20811,7 @@
         </w:numPr>
         <w:ind w:leftChars="0"/>
         <w:rPr>
-          <w:rFonts w:eastAsia="SimSun" w:hint="eastAsia"/>
+          <w:rFonts w:eastAsia="SimSun"/>
           <w:lang w:eastAsia="zh-CN"/>
         </w:rPr>
       </w:pPr>
@@ -20655,7 +20846,7 @@
         </w:numPr>
         <w:ind w:leftChars="0"/>
         <w:rPr>
-          <w:rFonts w:eastAsia="SimSun" w:hint="eastAsia"/>
+          <w:rFonts w:eastAsia="SimSun"/>
           <w:lang w:eastAsia="zh-CN"/>
         </w:rPr>
       </w:pPr>
@@ -20718,7 +20909,7 @@
         </w:numPr>
         <w:ind w:leftChars="0"/>
         <w:rPr>
-          <w:rFonts w:eastAsia="SimSun" w:hint="eastAsia"/>
+          <w:rFonts w:eastAsia="SimSun"/>
           <w:lang w:eastAsia="zh-CN"/>
         </w:rPr>
       </w:pPr>
@@ -20872,7 +21063,7 @@
         </w:numPr>
         <w:ind w:leftChars="0"/>
         <w:rPr>
-          <w:rFonts w:eastAsia="SimSun" w:hint="eastAsia"/>
+          <w:rFonts w:eastAsia="SimSun"/>
           <w:lang w:eastAsia="zh-CN"/>
         </w:rPr>
       </w:pPr>
@@ -20921,7 +21112,7 @@
         </w:numPr>
         <w:ind w:leftChars="0"/>
         <w:rPr>
-          <w:rFonts w:eastAsia="SimSun" w:hint="eastAsia"/>
+          <w:rFonts w:eastAsia="SimSun"/>
           <w:lang w:eastAsia="zh-CN"/>
         </w:rPr>
       </w:pPr>
@@ -20963,7 +21154,7 @@
         </w:numPr>
         <w:ind w:leftChars="0"/>
         <w:rPr>
-          <w:rFonts w:eastAsia="SimSun" w:hint="eastAsia"/>
+          <w:rFonts w:eastAsia="SimSun"/>
           <w:lang w:eastAsia="zh-CN"/>
         </w:rPr>
       </w:pPr>
@@ -20991,7 +21182,7 @@
         </w:numPr>
         <w:ind w:leftChars="0"/>
         <w:rPr>
-          <w:rFonts w:eastAsia="SimSun" w:hint="eastAsia"/>
+          <w:rFonts w:eastAsia="SimSun"/>
           <w:lang w:eastAsia="zh-CN"/>
         </w:rPr>
       </w:pPr>
@@ -21094,7 +21285,7 @@
         <w:pStyle w:val="a3"/>
         <w:ind w:leftChars="0" w:left="360"/>
         <w:rPr>
-          <w:rFonts w:eastAsia="SimSun" w:hint="eastAsia"/>
+          <w:rFonts w:eastAsia="SimSun"/>
           <w:lang w:eastAsia="zh-CN"/>
         </w:rPr>
       </w:pPr>
@@ -21223,7 +21414,7 @@
         <w:pStyle w:val="a3"/>
         <w:ind w:leftChars="0" w:left="360"/>
         <w:rPr>
-          <w:rFonts w:eastAsia="SimSun" w:hint="eastAsia"/>
+          <w:rFonts w:eastAsia="SimSun"/>
           <w:lang w:eastAsia="zh-CN"/>
         </w:rPr>
       </w:pPr>
@@ -21261,16 +21452,25 @@
         <w:pStyle w:val="a3"/>
         <w:ind w:leftChars="0" w:left="360"/>
         <w:rPr>
-          <w:rFonts w:eastAsia="SimSun" w:hint="eastAsia"/>
-          <w:lang w:eastAsia="zh-CN"/>
-        </w:rPr>
-      </w:pPr>
-      <w:r>
-        <w:rPr>
-          <w:rFonts w:eastAsia="SimSun" w:hint="eastAsia"/>
-          <w:lang w:eastAsia="zh-CN"/>
-        </w:rPr>
-        <w:t>Clipxxx();</w:t>
+          <w:rFonts w:eastAsia="SimSun"/>
+          <w:lang w:eastAsia="zh-CN"/>
+        </w:rPr>
+      </w:pPr>
+      <w:proofErr w:type="gramStart"/>
+      <w:r>
+        <w:rPr>
+          <w:rFonts w:eastAsia="SimSun" w:hint="eastAsia"/>
+          <w:lang w:eastAsia="zh-CN"/>
+        </w:rPr>
+        <w:t>Clipxxx(</w:t>
+      </w:r>
+      <w:proofErr w:type="gramEnd"/>
+      <w:r>
+        <w:rPr>
+          <w:rFonts w:eastAsia="SimSun" w:hint="eastAsia"/>
+          <w:lang w:eastAsia="zh-CN"/>
+        </w:rPr>
+        <w:t>);</w:t>
       </w:r>
     </w:p>
     <w:p>
@@ -21278,7 +21478,7 @@
         <w:pStyle w:val="a3"/>
         <w:ind w:leftChars="0" w:left="360"/>
         <w:rPr>
-          <w:rFonts w:eastAsia="SimSun" w:hint="eastAsia"/>
+          <w:rFonts w:eastAsia="SimSun"/>
           <w:lang w:eastAsia="zh-CN"/>
         </w:rPr>
       </w:pPr>
@@ -21323,7 +21523,7 @@
         <w:pStyle w:val="a3"/>
         <w:ind w:leftChars="0" w:left="360"/>
         <w:rPr>
-          <w:rFonts w:eastAsia="SimSun" w:hint="eastAsia"/>
+          <w:rFonts w:eastAsia="SimSun"/>
           <w:lang w:eastAsia="zh-CN"/>
         </w:rPr>
       </w:pPr>
@@ -21568,7 +21768,7 @@
         <w:pStyle w:val="a3"/>
         <w:ind w:leftChars="0" w:left="360" w:firstLineChars="50" w:firstLine="105"/>
         <w:rPr>
-          <w:rFonts w:eastAsia="SimSun" w:hint="eastAsia"/>
+          <w:rFonts w:eastAsia="SimSun"/>
           <w:lang w:eastAsia="zh-CN"/>
         </w:rPr>
       </w:pPr>
@@ -21659,7 +21859,7 @@
         </w:numPr>
         <w:ind w:leftChars="0"/>
         <w:rPr>
-          <w:rFonts w:eastAsia="SimSun" w:hint="eastAsia"/>
+          <w:rFonts w:eastAsia="SimSun"/>
           <w:lang w:eastAsia="zh-CN"/>
         </w:rPr>
       </w:pPr>
@@ -21688,7 +21888,7 @@
         </w:numPr>
         <w:ind w:leftChars="0"/>
         <w:rPr>
-          <w:rFonts w:eastAsia="SimSun" w:hint="eastAsia"/>
+          <w:rFonts w:eastAsia="SimSun"/>
           <w:lang w:eastAsia="zh-CN"/>
         </w:rPr>
       </w:pPr>
@@ -21898,12 +22098,1968 @@
           <w:lang w:eastAsia="zh-CN"/>
         </w:rPr>
       </w:pPr>
+      <w:r>
+        <w:rPr>
+          <w:rFonts w:eastAsia="SimSun"/>
+          <w:lang w:eastAsia="zh-CN"/>
+        </w:rPr>
+        <w:t>X</w:t>
+      </w:r>
+      <w:r>
+        <w:rPr>
+          <w:rFonts w:eastAsia="SimSun" w:hint="eastAsia"/>
+          <w:lang w:eastAsia="zh-CN"/>
+        </w:rPr>
+        <w:t>fermode</w:t>
+      </w:r>
+      <w:r>
+        <w:rPr>
+          <w:rFonts w:eastAsia="SimSun" w:hint="eastAsia"/>
+          <w:lang w:eastAsia="zh-CN"/>
+        </w:rPr>
+        <w:t>的使用：子类</w:t>
+      </w:r>
+      <w:r>
+        <w:rPr>
+          <w:rFonts w:eastAsia="SimSun" w:hint="eastAsia"/>
+          <w:lang w:eastAsia="zh-CN"/>
+        </w:rPr>
+        <w:t>PorterDuffXfermode(MODE m)</w:t>
+      </w:r>
+      <w:r>
+        <w:rPr>
+          <w:rFonts w:eastAsia="SimSun" w:hint="eastAsia"/>
+          <w:lang w:eastAsia="zh-CN"/>
+        </w:rPr>
+        <w:t>,</w:t>
+      </w:r>
+      <w:r>
+        <w:rPr>
+          <w:rFonts w:eastAsia="SimSun" w:hint="eastAsia"/>
+          <w:lang w:eastAsia="zh-CN"/>
+        </w:rPr>
+        <w:t>给画笔设置，有</w:t>
+      </w:r>
+      <w:r>
+        <w:rPr>
+          <w:rFonts w:eastAsia="SimSun" w:hint="eastAsia"/>
+          <w:lang w:eastAsia="zh-CN"/>
+        </w:rPr>
+        <w:t>18</w:t>
+      </w:r>
+      <w:r>
+        <w:rPr>
+          <w:rFonts w:eastAsia="SimSun" w:hint="eastAsia"/>
+          <w:lang w:eastAsia="zh-CN"/>
+        </w:rPr>
+        <w:t>中模式。</w:t>
+      </w:r>
+    </w:p>
+    <w:p>
+      <w:pPr>
+        <w:pStyle w:val="a3"/>
+        <w:ind w:leftChars="0" w:left="360"/>
+        <w:rPr>
+          <w:rFonts w:eastAsia="SimSun" w:hint="eastAsia"/>
+          <w:lang w:eastAsia="zh-CN"/>
+        </w:rPr>
+      </w:pPr>
+      <w:r>
+        <w:rPr>
+          <w:rFonts w:eastAsia="SimSun" w:hint="eastAsia"/>
+          <w:lang w:eastAsia="zh-CN"/>
+        </w:rPr>
+        <w:t>1,ADD</w:t>
+      </w:r>
+      <w:r>
+        <w:rPr>
+          <w:rFonts w:eastAsia="SimSun" w:hint="eastAsia"/>
+          <w:lang w:eastAsia="zh-CN"/>
+        </w:rPr>
+        <w:t>，</w:t>
+      </w:r>
+      <w:r>
+        <w:rPr>
+          <w:rFonts w:eastAsia="SimSun" w:hint="eastAsia"/>
+          <w:lang w:eastAsia="zh-CN"/>
+        </w:rPr>
+        <w:t>两个区域全部范围</w:t>
+      </w:r>
+      <w:r>
+        <w:rPr>
+          <w:rFonts w:eastAsia="SimSun" w:hint="eastAsia"/>
+          <w:lang w:eastAsia="zh-CN"/>
+        </w:rPr>
+        <w:t>，</w:t>
+      </w:r>
+      <w:r>
+        <w:rPr>
+          <w:rFonts w:eastAsia="SimSun" w:hint="eastAsia"/>
+          <w:lang w:eastAsia="zh-CN"/>
+        </w:rPr>
+        <w:t>饱和度增加</w:t>
+      </w:r>
+    </w:p>
+    <w:p>
+      <w:pPr>
+        <w:pStyle w:val="a3"/>
+        <w:ind w:leftChars="0" w:left="360"/>
+        <w:rPr>
+          <w:rFonts w:eastAsia="SimSun" w:hint="eastAsia"/>
+          <w:lang w:eastAsia="zh-CN"/>
+        </w:rPr>
+      </w:pPr>
+      <w:r>
+        <w:rPr>
+          <w:rFonts w:eastAsia="SimSun" w:hint="eastAsia"/>
+          <w:lang w:eastAsia="zh-CN"/>
+        </w:rPr>
+        <w:t>2.Clear,</w:t>
+      </w:r>
+      <w:r>
+        <w:rPr>
+          <w:rFonts w:eastAsia="SimSun" w:hint="eastAsia"/>
+          <w:lang w:eastAsia="zh-CN"/>
+        </w:rPr>
+        <w:t>啥都没有</w:t>
+      </w:r>
+    </w:p>
+    <w:p>
+      <w:pPr>
+        <w:pStyle w:val="a3"/>
+        <w:ind w:leftChars="0" w:left="360"/>
+        <w:rPr>
+          <w:rFonts w:eastAsia="SimSun" w:hint="eastAsia"/>
+          <w:lang w:eastAsia="zh-CN"/>
+        </w:rPr>
+      </w:pPr>
+      <w:r>
+        <w:rPr>
+          <w:rFonts w:eastAsia="SimSun" w:hint="eastAsia"/>
+          <w:lang w:eastAsia="zh-CN"/>
+        </w:rPr>
+        <w:t>3.</w:t>
+      </w:r>
+      <w:r>
+        <w:rPr>
+          <w:rFonts w:eastAsia="SimSun" w:hint="eastAsia"/>
+          <w:lang w:eastAsia="zh-CN"/>
+        </w:rPr>
+        <w:t>DARKEN,</w:t>
+      </w:r>
+      <w:r>
+        <w:rPr>
+          <w:rFonts w:eastAsia="SimSun" w:hint="eastAsia"/>
+          <w:lang w:eastAsia="zh-CN"/>
+        </w:rPr>
+        <w:t>两个区域全部范围，交集处颜色加深</w:t>
+      </w:r>
+    </w:p>
+    <w:p>
+      <w:pPr>
+        <w:pStyle w:val="a3"/>
+        <w:ind w:leftChars="0" w:left="360"/>
+        <w:rPr>
+          <w:rFonts w:eastAsia="SimSun" w:hint="eastAsia"/>
+          <w:lang w:eastAsia="zh-CN"/>
+        </w:rPr>
+      </w:pPr>
+      <w:r>
+        <w:rPr>
+          <w:rFonts w:eastAsia="SimSun" w:hint="eastAsia"/>
+          <w:lang w:eastAsia="zh-CN"/>
+        </w:rPr>
+        <w:t>4.MULTIPLY,</w:t>
+      </w:r>
+      <w:r>
+        <w:rPr>
+          <w:rFonts w:eastAsia="SimSun" w:hint="eastAsia"/>
+          <w:lang w:eastAsia="zh-CN"/>
+        </w:rPr>
+        <w:t>两个区域的交集，颜色加深</w:t>
+      </w:r>
+    </w:p>
+    <w:p>
+      <w:pPr>
+        <w:pStyle w:val="a3"/>
+        <w:ind w:leftChars="0" w:left="360"/>
+        <w:rPr>
+          <w:rFonts w:eastAsia="SimSun" w:hint="eastAsia"/>
+          <w:lang w:eastAsia="zh-CN"/>
+        </w:rPr>
+      </w:pPr>
+      <w:r>
+        <w:rPr>
+          <w:rFonts w:eastAsia="SimSun" w:hint="eastAsia"/>
+          <w:lang w:eastAsia="zh-CN"/>
+        </w:rPr>
+        <w:t>5.</w:t>
+      </w:r>
+      <w:r>
+        <w:rPr>
+          <w:rFonts w:eastAsia="SimSun" w:hint="eastAsia"/>
+          <w:lang w:eastAsia="zh-CN"/>
+        </w:rPr>
+        <w:t xml:space="preserve"> </w:t>
+      </w:r>
+      <w:r>
+        <w:rPr>
+          <w:rFonts w:eastAsia="SimSun" w:hint="eastAsia"/>
+          <w:lang w:eastAsia="zh-CN"/>
+        </w:rPr>
+        <w:t>DST</w:t>
+      </w:r>
+      <w:r>
+        <w:rPr>
+          <w:rFonts w:eastAsia="SimSun" w:hint="eastAsia"/>
+          <w:lang w:eastAsia="zh-CN"/>
+        </w:rPr>
+        <w:t>，只保留目标图</w:t>
+      </w:r>
+    </w:p>
+    <w:p>
+      <w:pPr>
+        <w:pStyle w:val="a3"/>
+        <w:ind w:leftChars="0" w:left="360"/>
+        <w:rPr>
+          <w:rFonts w:eastAsia="SimSun" w:hint="eastAsia"/>
+          <w:lang w:eastAsia="zh-CN"/>
+        </w:rPr>
+      </w:pPr>
+      <w:r>
+        <w:rPr>
+          <w:rFonts w:eastAsia="SimSun" w:hint="eastAsia"/>
+          <w:lang w:eastAsia="zh-CN"/>
+        </w:rPr>
+        <w:t>6,SRC,</w:t>
+      </w:r>
+      <w:r>
+        <w:rPr>
+          <w:rFonts w:eastAsia="SimSun" w:hint="eastAsia"/>
+          <w:lang w:eastAsia="zh-CN"/>
+        </w:rPr>
+        <w:t>只保留原图</w:t>
+      </w:r>
+    </w:p>
+    <w:p>
+      <w:pPr>
+        <w:pStyle w:val="a3"/>
+        <w:ind w:leftChars="0" w:left="360"/>
+        <w:rPr>
+          <w:rFonts w:eastAsia="SimSun" w:hint="eastAsia"/>
+          <w:lang w:eastAsia="zh-CN"/>
+        </w:rPr>
+      </w:pPr>
+      <w:r>
+        <w:rPr>
+          <w:rFonts w:eastAsia="SimSun" w:hint="eastAsia"/>
+          <w:lang w:eastAsia="zh-CN"/>
+        </w:rPr>
+        <w:t>7.</w:t>
+      </w:r>
+      <w:r>
+        <w:rPr>
+          <w:rFonts w:eastAsia="SimSun" w:hint="eastAsia"/>
+          <w:lang w:eastAsia="zh-CN"/>
+        </w:rPr>
+        <w:t>SRC_IN,,</w:t>
+      </w:r>
+      <w:r>
+        <w:rPr>
+          <w:rFonts w:eastAsia="SimSun" w:hint="eastAsia"/>
+          <w:lang w:eastAsia="zh-CN"/>
+        </w:rPr>
+        <w:t>交际部分，保留原图</w:t>
+      </w:r>
+    </w:p>
+    <w:p>
+      <w:pPr>
+        <w:pStyle w:val="a3"/>
+        <w:ind w:leftChars="0" w:left="360"/>
+        <w:rPr>
+          <w:rFonts w:eastAsia="SimSun" w:hint="eastAsia"/>
+          <w:lang w:eastAsia="zh-CN"/>
+        </w:rPr>
+      </w:pPr>
+      <w:r>
+        <w:rPr>
+          <w:rFonts w:eastAsia="SimSun" w:hint="eastAsia"/>
+          <w:lang w:eastAsia="zh-CN"/>
+        </w:rPr>
+        <w:t>8.DST_IN,</w:t>
+      </w:r>
+      <w:r>
+        <w:rPr>
+          <w:rFonts w:eastAsia="SimSun" w:hint="eastAsia"/>
+          <w:lang w:eastAsia="zh-CN"/>
+        </w:rPr>
+        <w:t>交集部分，保留目标图</w:t>
+      </w:r>
+    </w:p>
+    <w:p>
+      <w:pPr>
+        <w:pStyle w:val="a3"/>
+        <w:ind w:leftChars="0" w:left="360"/>
+        <w:rPr>
+          <w:rFonts w:eastAsia="SimSun" w:hint="eastAsia"/>
+          <w:lang w:eastAsia="zh-CN"/>
+        </w:rPr>
+      </w:pPr>
+      <w:r>
+        <w:rPr>
+          <w:rFonts w:eastAsia="SimSun" w:hint="eastAsia"/>
+          <w:lang w:eastAsia="zh-CN"/>
+        </w:rPr>
+        <w:t>9.SRC_OUT,</w:t>
+      </w:r>
+      <w:r>
+        <w:rPr>
+          <w:rFonts w:eastAsia="SimSun" w:hint="eastAsia"/>
+          <w:lang w:eastAsia="zh-CN"/>
+        </w:rPr>
+        <w:t>补集，保留原图</w:t>
+      </w:r>
+    </w:p>
+    <w:p>
+      <w:pPr>
+        <w:pStyle w:val="a3"/>
+        <w:ind w:leftChars="0" w:left="360"/>
+        <w:rPr>
+          <w:rFonts w:eastAsia="SimSun" w:hint="eastAsia"/>
+          <w:lang w:eastAsia="zh-CN"/>
+        </w:rPr>
+      </w:pPr>
+      <w:r>
+        <w:rPr>
+          <w:rFonts w:eastAsia="SimSun" w:hint="eastAsia"/>
+          <w:lang w:eastAsia="zh-CN"/>
+        </w:rPr>
+        <w:t>10,.DST_OUT</w:t>
+      </w:r>
+      <w:r>
+        <w:rPr>
+          <w:rFonts w:eastAsia="SimSun" w:hint="eastAsia"/>
+          <w:lang w:eastAsia="zh-CN"/>
+        </w:rPr>
+        <w:t>，补集，保留目标图</w:t>
+      </w:r>
+    </w:p>
+    <w:p>
+      <w:pPr>
+        <w:pStyle w:val="a3"/>
+        <w:ind w:leftChars="0" w:left="360"/>
+        <w:rPr>
+          <w:rFonts w:eastAsia="SimSun" w:hint="eastAsia"/>
+          <w:lang w:eastAsia="zh-CN"/>
+        </w:rPr>
+      </w:pPr>
+      <w:r>
+        <w:rPr>
+          <w:rFonts w:eastAsia="SimSun" w:hint="eastAsia"/>
+          <w:lang w:eastAsia="zh-CN"/>
+        </w:rPr>
+        <w:t>11.</w:t>
+      </w:r>
+      <w:r>
+        <w:rPr>
+          <w:rFonts w:eastAsia="SimSun" w:hint="eastAsia"/>
+          <w:lang w:eastAsia="zh-CN"/>
+        </w:rPr>
+        <w:t>SRC_OVER,</w:t>
+      </w:r>
+      <w:r>
+        <w:rPr>
+          <w:rFonts w:eastAsia="SimSun" w:hint="eastAsia"/>
+          <w:lang w:eastAsia="zh-CN"/>
+        </w:rPr>
+        <w:t xml:space="preserve"> </w:t>
+      </w:r>
+      <w:r>
+        <w:rPr>
+          <w:rFonts w:eastAsia="SimSun" w:hint="eastAsia"/>
+          <w:lang w:eastAsia="zh-CN"/>
+        </w:rPr>
+        <w:t>两个区域全部范围</w:t>
+      </w:r>
+      <w:r>
+        <w:rPr>
+          <w:rFonts w:eastAsia="SimSun" w:hint="eastAsia"/>
+          <w:lang w:eastAsia="zh-CN"/>
+        </w:rPr>
+        <w:t>，</w:t>
+      </w:r>
+      <w:r>
+        <w:rPr>
+          <w:rFonts w:eastAsia="SimSun" w:hint="eastAsia"/>
+          <w:lang w:eastAsia="zh-CN"/>
+        </w:rPr>
+        <w:t>src</w:t>
+      </w:r>
+      <w:r>
+        <w:rPr>
+          <w:rFonts w:eastAsia="SimSun" w:hint="eastAsia"/>
+          <w:lang w:eastAsia="zh-CN"/>
+        </w:rPr>
+        <w:t>在上</w:t>
+      </w:r>
+    </w:p>
+    <w:p>
+      <w:pPr>
+        <w:pStyle w:val="a3"/>
+        <w:ind w:leftChars="0" w:left="360"/>
+        <w:rPr>
+          <w:rFonts w:eastAsia="SimSun" w:hint="eastAsia"/>
+          <w:lang w:eastAsia="zh-CN"/>
+        </w:rPr>
+      </w:pPr>
+      <w:r>
+        <w:rPr>
+          <w:rFonts w:eastAsia="SimSun" w:hint="eastAsia"/>
+          <w:lang w:eastAsia="zh-CN"/>
+        </w:rPr>
+        <w:t>12.DST_OVER,</w:t>
+      </w:r>
+      <w:r>
+        <w:rPr>
+          <w:rFonts w:eastAsia="SimSun" w:hint="eastAsia"/>
+          <w:lang w:eastAsia="zh-CN"/>
+        </w:rPr>
+        <w:t xml:space="preserve"> </w:t>
+      </w:r>
+      <w:r>
+        <w:rPr>
+          <w:rFonts w:eastAsia="SimSun" w:hint="eastAsia"/>
+          <w:lang w:eastAsia="zh-CN"/>
+        </w:rPr>
+        <w:t>两个区域全部范围，</w:t>
+      </w:r>
+      <w:r>
+        <w:rPr>
+          <w:rFonts w:eastAsia="SimSun" w:hint="eastAsia"/>
+          <w:lang w:eastAsia="zh-CN"/>
+        </w:rPr>
+        <w:t>DST</w:t>
+      </w:r>
+      <w:r>
+        <w:rPr>
+          <w:rFonts w:eastAsia="SimSun" w:hint="eastAsia"/>
+          <w:lang w:eastAsia="zh-CN"/>
+        </w:rPr>
+        <w:t>在上</w:t>
+      </w:r>
+    </w:p>
+    <w:p>
+      <w:pPr>
+        <w:pStyle w:val="a3"/>
+        <w:ind w:leftChars="0" w:left="360"/>
+        <w:rPr>
+          <w:rFonts w:eastAsia="SimSun" w:hint="eastAsia"/>
+          <w:lang w:eastAsia="zh-CN"/>
+        </w:rPr>
+      </w:pPr>
+      <w:r>
+        <w:rPr>
+          <w:rFonts w:eastAsia="SimSun" w:hint="eastAsia"/>
+          <w:lang w:eastAsia="zh-CN"/>
+        </w:rPr>
+        <w:t>13.SRC_ATOP,</w:t>
+      </w:r>
+      <w:r>
+        <w:rPr>
+          <w:rFonts w:eastAsia="SimSun" w:hint="eastAsia"/>
+          <w:lang w:eastAsia="zh-CN"/>
+        </w:rPr>
+        <w:t>保留交集图</w:t>
+      </w:r>
+      <w:r>
+        <w:rPr>
+          <w:rFonts w:eastAsia="SimSun" w:hint="eastAsia"/>
+          <w:lang w:eastAsia="zh-CN"/>
+        </w:rPr>
+        <w:t>src</w:t>
+      </w:r>
+      <w:r>
+        <w:rPr>
+          <w:rFonts w:eastAsia="SimSun" w:hint="eastAsia"/>
+          <w:lang w:eastAsia="zh-CN"/>
+        </w:rPr>
+        <w:t>部分和</w:t>
+      </w:r>
+      <w:r>
+        <w:rPr>
+          <w:rFonts w:eastAsia="SimSun" w:hint="eastAsia"/>
+          <w:lang w:eastAsia="zh-CN"/>
+        </w:rPr>
+        <w:t>dst</w:t>
+      </w:r>
+      <w:r>
+        <w:rPr>
+          <w:rFonts w:eastAsia="SimSun" w:hint="eastAsia"/>
+          <w:lang w:eastAsia="zh-CN"/>
+        </w:rPr>
+        <w:t>补集</w:t>
+      </w:r>
+    </w:p>
+    <w:p>
+      <w:pPr>
+        <w:pStyle w:val="a3"/>
+        <w:ind w:leftChars="0" w:left="360"/>
+        <w:rPr>
+          <w:rFonts w:eastAsia="SimSun" w:hint="eastAsia"/>
+          <w:lang w:eastAsia="zh-CN"/>
+        </w:rPr>
+      </w:pPr>
+      <w:r>
+        <w:rPr>
+          <w:rFonts w:eastAsia="SimSun" w:hint="eastAsia"/>
+          <w:lang w:eastAsia="zh-CN"/>
+        </w:rPr>
+        <w:t>14DST_ATOP,</w:t>
+      </w:r>
+      <w:r>
+        <w:rPr>
+          <w:rFonts w:eastAsia="SimSun" w:hint="eastAsia"/>
+          <w:lang w:eastAsia="zh-CN"/>
+        </w:rPr>
+        <w:t>保留</w:t>
+      </w:r>
+      <w:r>
+        <w:rPr>
+          <w:rFonts w:eastAsia="SimSun" w:hint="eastAsia"/>
+          <w:lang w:eastAsia="zh-CN"/>
+        </w:rPr>
+        <w:t>交集图</w:t>
+      </w:r>
+      <w:r>
+        <w:rPr>
+          <w:rFonts w:eastAsia="SimSun" w:hint="eastAsia"/>
+          <w:lang w:eastAsia="zh-CN"/>
+        </w:rPr>
+        <w:t>dst</w:t>
+      </w:r>
+      <w:r>
+        <w:rPr>
+          <w:rFonts w:eastAsia="SimSun" w:hint="eastAsia"/>
+          <w:lang w:eastAsia="zh-CN"/>
+        </w:rPr>
+        <w:t>部分和</w:t>
+      </w:r>
+      <w:r>
+        <w:rPr>
+          <w:rFonts w:eastAsia="SimSun" w:hint="eastAsia"/>
+          <w:lang w:eastAsia="zh-CN"/>
+        </w:rPr>
+        <w:t>src</w:t>
+      </w:r>
+      <w:r>
+        <w:rPr>
+          <w:rFonts w:eastAsia="SimSun" w:hint="eastAsia"/>
+          <w:lang w:eastAsia="zh-CN"/>
+        </w:rPr>
+        <w:t>补集</w:t>
+      </w:r>
+    </w:p>
+    <w:p>
+      <w:pPr>
+        <w:pStyle w:val="a3"/>
+        <w:ind w:leftChars="0" w:left="360"/>
+        <w:rPr>
+          <w:rFonts w:eastAsia="SimSun" w:hint="eastAsia"/>
+          <w:lang w:eastAsia="zh-CN"/>
+        </w:rPr>
+      </w:pPr>
+      <w:r>
+        <w:rPr>
+          <w:rFonts w:eastAsia="SimSun" w:hint="eastAsia"/>
+          <w:lang w:eastAsia="zh-CN"/>
+        </w:rPr>
+        <w:t>15.</w:t>
+      </w:r>
+      <w:r>
+        <w:rPr>
+          <w:rFonts w:eastAsia="SimSun" w:hint="eastAsia"/>
+          <w:lang w:eastAsia="zh-CN"/>
+        </w:rPr>
+        <w:t>SCREEN,</w:t>
+      </w:r>
+      <w:r>
+        <w:rPr>
+          <w:rFonts w:eastAsia="SimSun" w:hint="eastAsia"/>
+          <w:lang w:eastAsia="zh-CN"/>
+        </w:rPr>
+        <w:t xml:space="preserve"> </w:t>
+      </w:r>
+      <w:r>
+        <w:rPr>
+          <w:rFonts w:eastAsia="SimSun" w:hint="eastAsia"/>
+          <w:lang w:eastAsia="zh-CN"/>
+        </w:rPr>
+        <w:t>两个区域全部范围，交集处颜色</w:t>
+      </w:r>
+      <w:r>
+        <w:rPr>
+          <w:rFonts w:eastAsia="SimSun" w:hint="eastAsia"/>
+          <w:lang w:eastAsia="zh-CN"/>
+        </w:rPr>
+        <w:t>透明</w:t>
+      </w:r>
+    </w:p>
+    <w:p>
+      <w:pPr>
+        <w:pStyle w:val="a3"/>
+        <w:ind w:leftChars="0" w:left="360"/>
+        <w:rPr>
+          <w:rFonts w:eastAsia="SimSun" w:hint="eastAsia"/>
+          <w:lang w:eastAsia="zh-CN"/>
+        </w:rPr>
+      </w:pPr>
+      <w:r>
+        <w:rPr>
+          <w:rFonts w:eastAsia="SimSun" w:hint="eastAsia"/>
+          <w:lang w:eastAsia="zh-CN"/>
+        </w:rPr>
+        <w:t>16</w:t>
+      </w:r>
+      <w:r>
+        <w:rPr>
+          <w:rFonts w:eastAsia="SimSun" w:hint="eastAsia"/>
+          <w:lang w:eastAsia="zh-CN"/>
+        </w:rPr>
+        <w:t>.OVER_LAY,</w:t>
+      </w:r>
+      <w:r>
+        <w:rPr>
+          <w:rFonts w:eastAsia="SimSun" w:hint="eastAsia"/>
+          <w:lang w:eastAsia="zh-CN"/>
+        </w:rPr>
+        <w:t xml:space="preserve"> </w:t>
+      </w:r>
+      <w:r>
+        <w:rPr>
+          <w:rFonts w:eastAsia="SimSun" w:hint="eastAsia"/>
+          <w:lang w:eastAsia="zh-CN"/>
+        </w:rPr>
+        <w:t>两个区域全部范围，交集处颜色</w:t>
+      </w:r>
+      <w:r>
+        <w:rPr>
+          <w:rFonts w:eastAsia="SimSun" w:hint="eastAsia"/>
+          <w:lang w:eastAsia="zh-CN"/>
+        </w:rPr>
+        <w:t>叠加</w:t>
+      </w:r>
+    </w:p>
+    <w:p>
+      <w:pPr>
+        <w:pStyle w:val="a3"/>
+        <w:ind w:leftChars="0" w:left="360"/>
+        <w:rPr>
+          <w:rFonts w:eastAsia="SimSun" w:hint="eastAsia"/>
+          <w:lang w:eastAsia="zh-CN"/>
+        </w:rPr>
+      </w:pPr>
+      <w:r>
+        <w:rPr>
+          <w:rFonts w:eastAsia="SimSun" w:hint="eastAsia"/>
+          <w:lang w:eastAsia="zh-CN"/>
+        </w:rPr>
+        <w:t>17</w:t>
+      </w:r>
+      <w:r>
+        <w:rPr>
+          <w:rFonts w:eastAsia="SimSun" w:hint="eastAsia"/>
+          <w:lang w:eastAsia="zh-CN"/>
+        </w:rPr>
+        <w:t>.XOR</w:t>
+      </w:r>
+      <w:r>
+        <w:rPr>
+          <w:rFonts w:eastAsia="SimSun" w:hint="eastAsia"/>
+          <w:lang w:eastAsia="zh-CN"/>
+        </w:rPr>
+        <w:t>，两个区域交集之外</w:t>
+      </w:r>
+      <w:r>
+        <w:rPr>
+          <w:rFonts w:eastAsia="SimSun" w:hint="eastAsia"/>
+          <w:lang w:eastAsia="zh-CN"/>
+        </w:rPr>
+        <w:t>范围</w:t>
+      </w:r>
+    </w:p>
+    <w:p>
+      <w:pPr>
+        <w:pStyle w:val="a3"/>
+        <w:ind w:leftChars="0" w:left="360"/>
+        <w:rPr>
+          <w:rFonts w:eastAsia="SimSun" w:hint="eastAsia"/>
+          <w:lang w:eastAsia="zh-CN"/>
+        </w:rPr>
+      </w:pPr>
+      <w:r>
+        <w:rPr>
+          <w:rFonts w:eastAsia="SimSun" w:hint="eastAsia"/>
+          <w:lang w:eastAsia="zh-CN"/>
+        </w:rPr>
+        <w:t>18</w:t>
+      </w:r>
+      <w:r>
+        <w:rPr>
+          <w:rFonts w:eastAsia="SimSun" w:hint="eastAsia"/>
+          <w:lang w:eastAsia="zh-CN"/>
+        </w:rPr>
+        <w:t>.LIGHTEN</w:t>
+      </w:r>
+      <w:r>
+        <w:rPr>
+          <w:rFonts w:eastAsia="SimSun" w:hint="eastAsia"/>
+          <w:lang w:eastAsia="zh-CN"/>
+        </w:rPr>
+        <w:t>取两图层全部区域，点亮交集部分颜色</w:t>
+      </w:r>
+    </w:p>
+    <w:p>
+      <w:pPr>
+        <w:pStyle w:val="a3"/>
+        <w:numPr>
+          <w:ilvl w:val="0"/>
+          <w:numId w:val="16"/>
+        </w:numPr>
+        <w:ind w:leftChars="0"/>
+        <w:rPr>
+          <w:rFonts w:eastAsia="SimSun" w:hint="eastAsia"/>
+          <w:lang w:eastAsia="zh-CN"/>
+        </w:rPr>
+      </w:pPr>
+      <w:r>
+        <w:rPr>
+          <w:rFonts w:eastAsia="SimSun" w:hint="eastAsia"/>
+          <w:lang w:eastAsia="zh-CN"/>
+        </w:rPr>
+        <w:t>使用</w:t>
+      </w:r>
+      <w:r>
+        <w:rPr>
+          <w:rFonts w:eastAsia="SimSun" w:hint="eastAsia"/>
+          <w:lang w:eastAsia="zh-CN"/>
+        </w:rPr>
+        <w:t>xfermode</w:t>
+      </w:r>
+      <w:r>
+        <w:rPr>
+          <w:rFonts w:eastAsia="SimSun" w:hint="eastAsia"/>
+          <w:lang w:eastAsia="zh-CN"/>
+        </w:rPr>
+        <w:t>自定义</w:t>
+      </w:r>
+      <w:r>
+        <w:rPr>
+          <w:rFonts w:eastAsia="SimSun" w:hint="eastAsia"/>
+          <w:lang w:eastAsia="zh-CN"/>
+        </w:rPr>
+        <w:t>view</w:t>
+      </w:r>
+      <w:r>
+        <w:rPr>
+          <w:rFonts w:eastAsia="SimSun" w:hint="eastAsia"/>
+          <w:lang w:eastAsia="zh-CN"/>
+        </w:rPr>
+        <w:t>实现</w:t>
+      </w:r>
+      <w:r>
+        <w:rPr>
+          <w:rFonts w:eastAsia="SimSun" w:hint="eastAsia"/>
+          <w:lang w:eastAsia="zh-CN"/>
+        </w:rPr>
+        <w:t>圆形头像，炫酷的字体</w:t>
+      </w:r>
+      <w:r>
+        <w:rPr>
+          <w:rFonts w:eastAsia="SimSun" w:hint="eastAsia"/>
+          <w:lang w:eastAsia="zh-CN"/>
+        </w:rPr>
+        <w:t>view</w:t>
+      </w:r>
+    </w:p>
+    <w:p>
+      <w:pPr>
+        <w:pStyle w:val="a3"/>
+        <w:numPr>
+          <w:ilvl w:val="0"/>
+          <w:numId w:val="16"/>
+        </w:numPr>
+        <w:ind w:leftChars="0"/>
+        <w:rPr>
+          <w:rFonts w:eastAsia="SimSun" w:hint="eastAsia"/>
+          <w:lang w:eastAsia="zh-CN"/>
+        </w:rPr>
+      </w:pPr>
+      <w:r>
+        <w:rPr>
+          <w:rFonts w:eastAsia="SimSun"/>
+          <w:lang w:eastAsia="zh-CN"/>
+        </w:rPr>
+        <w:t>C</w:t>
+      </w:r>
+      <w:r>
+        <w:rPr>
+          <w:rFonts w:eastAsia="SimSun" w:hint="eastAsia"/>
+          <w:lang w:eastAsia="zh-CN"/>
+        </w:rPr>
+        <w:t>anvas</w:t>
+      </w:r>
+      <w:r>
+        <w:rPr>
+          <w:rFonts w:eastAsia="SimSun" w:hint="eastAsia"/>
+          <w:lang w:eastAsia="zh-CN"/>
+        </w:rPr>
+        <w:t>中的</w:t>
+      </w:r>
+      <w:r>
+        <w:rPr>
+          <w:rFonts w:eastAsia="SimSun" w:hint="eastAsia"/>
+          <w:highlight w:val="yellow"/>
+          <w:lang w:eastAsia="zh-CN"/>
+        </w:rPr>
+        <w:t>save</w:t>
+      </w:r>
+      <w:r>
+        <w:rPr>
+          <w:rFonts w:eastAsia="SimSun" w:hint="eastAsia"/>
+          <w:lang w:eastAsia="zh-CN"/>
+        </w:rPr>
+        <w:t>，是保存的坐标的状态，</w:t>
+      </w:r>
+      <w:r>
+        <w:rPr>
+          <w:rFonts w:eastAsia="SimSun" w:hint="eastAsia"/>
+          <w:lang w:eastAsia="zh-CN"/>
+        </w:rPr>
+        <w:t>默认</w:t>
+      </w:r>
+      <w:r>
+        <w:rPr>
+          <w:rFonts w:eastAsia="SimSun" w:hint="eastAsia"/>
+          <w:lang w:eastAsia="zh-CN"/>
+        </w:rPr>
+        <w:t>ALL_SAVE_FLAG,==MATRIX_SAVE_FLAG|CLIP_SAVE_FLAG</w:t>
+      </w:r>
+    </w:p>
+    <w:p>
+      <w:pPr>
+        <w:pStyle w:val="a3"/>
+        <w:ind w:leftChars="0" w:left="360"/>
+        <w:rPr>
+          <w:rFonts w:eastAsia="SimSun" w:hint="eastAsia"/>
+          <w:lang w:eastAsia="zh-CN"/>
+        </w:rPr>
+      </w:pPr>
+      <w:r>
+        <w:rPr>
+          <w:rFonts w:eastAsia="SimSun" w:hint="eastAsia"/>
+          <w:lang w:eastAsia="zh-CN"/>
+        </w:rPr>
+        <w:t xml:space="preserve"> </w:t>
+      </w:r>
+      <w:r>
+        <w:rPr>
+          <w:rFonts w:eastAsia="SimSun" w:hint="eastAsia"/>
+          <w:lang w:eastAsia="zh-CN"/>
+        </w:rPr>
+        <w:t xml:space="preserve">     </w:t>
+      </w:r>
+      <w:r>
+        <w:rPr>
+          <w:rFonts w:eastAsia="SimSun" w:hint="eastAsia"/>
+          <w:highlight w:val="yellow"/>
+          <w:lang w:eastAsia="zh-CN"/>
+        </w:rPr>
+        <w:t>restore</w:t>
+      </w:r>
+      <w:r>
+        <w:rPr>
+          <w:rFonts w:eastAsia="SimSun" w:hint="eastAsia"/>
+          <w:lang w:eastAsia="zh-CN"/>
+        </w:rPr>
+        <w:t>恢复的也是坐标的状态，图形不会清除</w:t>
+      </w:r>
+      <w:r>
+        <w:rPr>
+          <w:rFonts w:eastAsia="SimSun" w:hint="eastAsia"/>
+          <w:lang w:eastAsia="zh-CN"/>
+        </w:rPr>
+        <w:t>，恢复最近的一次</w:t>
+      </w:r>
+      <w:r>
+        <w:rPr>
+          <w:rFonts w:eastAsia="SimSun" w:hint="eastAsia"/>
+          <w:lang w:eastAsia="zh-CN"/>
+        </w:rPr>
+        <w:t>save</w:t>
+      </w:r>
+      <w:r>
+        <w:rPr>
+          <w:rFonts w:eastAsia="SimSun" w:hint="eastAsia"/>
+          <w:lang w:eastAsia="zh-CN"/>
+        </w:rPr>
+        <w:t>保存</w:t>
+      </w:r>
+      <w:r>
+        <w:rPr>
+          <w:rFonts w:eastAsia="SimSun" w:hint="eastAsia"/>
+          <w:lang w:eastAsia="zh-CN"/>
+        </w:rPr>
+        <w:t>，也就是栈顶。</w:t>
+      </w:r>
+    </w:p>
+    <w:p>
+      <w:pPr>
+        <w:pStyle w:val="a3"/>
+        <w:ind w:leftChars="0" w:left="360"/>
+        <w:rPr>
+          <w:rFonts w:eastAsia="SimSun" w:hint="eastAsia"/>
+          <w:lang w:eastAsia="zh-CN"/>
+        </w:rPr>
+      </w:pPr>
+      <w:r>
+        <w:rPr>
+          <w:rFonts w:eastAsia="SimSun" w:hint="eastAsia"/>
+          <w:lang w:eastAsia="zh-CN"/>
+        </w:rPr>
+        <w:t xml:space="preserve">  </w:t>
+      </w:r>
+      <w:r>
+        <w:rPr>
+          <w:rFonts w:eastAsia="SimSun" w:hint="eastAsia"/>
+          <w:lang w:eastAsia="zh-CN"/>
+        </w:rPr>
+        <w:t>而</w:t>
+      </w:r>
+      <w:r>
+        <w:rPr>
+          <w:rFonts w:eastAsia="SimSun" w:hint="eastAsia"/>
+          <w:highlight w:val="yellow"/>
+          <w:lang w:eastAsia="zh-CN"/>
+        </w:rPr>
+        <w:t>saveLayerXX</w:t>
+      </w:r>
+      <w:r>
+        <w:rPr>
+          <w:rFonts w:eastAsia="SimSun" w:hint="eastAsia"/>
+          <w:lang w:eastAsia="zh-CN"/>
+        </w:rPr>
+        <w:t>()</w:t>
+      </w:r>
+      <w:r>
+        <w:rPr>
+          <w:rFonts w:eastAsia="SimSun" w:hint="eastAsia"/>
+          <w:lang w:eastAsia="zh-CN"/>
+        </w:rPr>
+        <w:t>表示的是，重新再开一个图层，绘制</w:t>
+      </w:r>
+      <w:r>
+        <w:rPr>
+          <w:rFonts w:eastAsia="SimSun" w:hint="eastAsia"/>
+          <w:lang w:eastAsia="zh-CN"/>
+        </w:rPr>
+        <w:t>。</w:t>
+      </w:r>
+      <w:r>
+        <w:rPr>
+          <w:rFonts w:eastAsia="SimSun" w:hint="eastAsia"/>
+          <w:lang w:eastAsia="zh-CN"/>
+        </w:rPr>
+        <w:t>默认</w:t>
+      </w:r>
+      <w:r>
+        <w:rPr>
+          <w:rFonts w:eastAsia="SimSun" w:hint="eastAsia"/>
+          <w:lang w:eastAsia="zh-CN"/>
+        </w:rPr>
+        <w:t>ALL_SAVE_FLAG,==MATRIX_SAVE_FLAG|CLIP_SAVE_FLAG</w:t>
+      </w:r>
+      <w:r>
+        <w:rPr>
+          <w:rFonts w:eastAsia="SimSun" w:hint="eastAsia"/>
+          <w:lang w:eastAsia="zh-CN"/>
+        </w:rPr>
+        <w:t>|HAS_ALPHA_LAYER_SAVE_FLAG</w:t>
+      </w:r>
+    </w:p>
+    <w:p>
+      <w:pPr>
+        <w:pStyle w:val="a3"/>
+        <w:ind w:leftChars="0" w:left="360"/>
+        <w:rPr>
+          <w:rFonts w:eastAsia="SimSun" w:hint="eastAsia"/>
+          <w:lang w:eastAsia="zh-CN"/>
+        </w:rPr>
+      </w:pPr>
+      <w:r>
+        <w:rPr>
+          <w:rFonts w:eastAsia="SimSun" w:hint="eastAsia"/>
+          <w:lang w:eastAsia="zh-CN"/>
+        </w:rPr>
+        <w:t xml:space="preserve">    </w:t>
+      </w:r>
+      <w:r>
+        <w:rPr>
+          <w:rFonts w:eastAsia="SimSun"/>
+          <w:lang w:eastAsia="zh-CN"/>
+        </w:rPr>
+        <w:t>R</w:t>
+      </w:r>
+      <w:r>
+        <w:rPr>
+          <w:rFonts w:eastAsia="SimSun" w:hint="eastAsia"/>
+          <w:lang w:eastAsia="zh-CN"/>
+        </w:rPr>
+        <w:t xml:space="preserve">estoreToCount(int); </w:t>
+      </w:r>
+      <w:r>
+        <w:rPr>
+          <w:rFonts w:eastAsia="SimSun" w:hint="eastAsia"/>
+          <w:lang w:eastAsia="zh-CN"/>
+        </w:rPr>
+        <w:t>恢复栈中的指定的</w:t>
+      </w:r>
+      <w:r>
+        <w:rPr>
+          <w:rFonts w:eastAsia="SimSun" w:hint="eastAsia"/>
+          <w:lang w:eastAsia="zh-CN"/>
+        </w:rPr>
+        <w:t>layer</w:t>
+      </w:r>
+      <w:r>
+        <w:rPr>
+          <w:rFonts w:eastAsia="SimSun" w:hint="eastAsia"/>
+          <w:lang w:eastAsia="zh-CN"/>
+        </w:rPr>
+        <w:t>，其之上的</w:t>
+      </w:r>
+      <w:r>
+        <w:rPr>
+          <w:rFonts w:eastAsia="SimSun" w:hint="eastAsia"/>
+          <w:lang w:eastAsia="zh-CN"/>
+        </w:rPr>
+        <w:t>layer</w:t>
+      </w:r>
+      <w:r>
+        <w:rPr>
+          <w:rFonts w:eastAsia="SimSun" w:hint="eastAsia"/>
+          <w:lang w:eastAsia="zh-CN"/>
+        </w:rPr>
+        <w:t>出栈</w:t>
+      </w:r>
+      <w:r>
+        <w:rPr>
+          <w:rFonts w:eastAsia="SimSun" w:hint="eastAsia"/>
+          <w:lang w:eastAsia="zh-CN"/>
+        </w:rPr>
+        <w:t>，清除</w:t>
+      </w:r>
+    </w:p>
+    <w:p>
+      <w:pPr>
+        <w:pStyle w:val="a3"/>
+        <w:ind w:leftChars="0" w:left="360"/>
+        <w:rPr>
+          <w:rFonts w:eastAsia="SimSun" w:hint="eastAsia"/>
+          <w:lang w:eastAsia="zh-CN"/>
+        </w:rPr>
+      </w:pPr>
+    </w:p>
+    <w:p>
+      <w:pPr>
+        <w:pStyle w:val="a3"/>
+        <w:ind w:leftChars="0" w:left="360"/>
+        <w:rPr>
+          <w:rFonts w:eastAsia="SimSun" w:hint="eastAsia"/>
+          <w:lang w:eastAsia="zh-CN"/>
+        </w:rPr>
+      </w:pPr>
+      <w:r>
+        <w:rPr>
+          <w:rFonts w:eastAsia="SimSun" w:hint="eastAsia"/>
+          <w:lang w:eastAsia="zh-CN"/>
+        </w:rPr>
+        <w:t xml:space="preserve">          </w:t>
+      </w:r>
+    </w:p>
+    <w:p>
+      <w:pPr>
+        <w:pStyle w:val="a3"/>
+        <w:numPr>
+          <w:ilvl w:val="0"/>
+          <w:numId w:val="16"/>
+        </w:numPr>
+        <w:ind w:leftChars="0"/>
+        <w:rPr>
+          <w:rFonts w:eastAsia="SimSun" w:hint="eastAsia"/>
+          <w:lang w:eastAsia="zh-CN"/>
+        </w:rPr>
+      </w:pPr>
+      <w:r>
+        <w:rPr>
+          <w:rFonts w:eastAsia="SimSun" w:hint="eastAsia"/>
+          <w:lang w:eastAsia="zh-CN"/>
+        </w:rPr>
+        <w:t>Canvas</w:t>
+      </w:r>
+      <w:r>
+        <w:rPr>
+          <w:rFonts w:eastAsia="SimSun" w:hint="eastAsia"/>
+          <w:lang w:eastAsia="zh-CN"/>
+        </w:rPr>
+        <w:t>的剪切方法：</w:t>
+      </w:r>
+      <w:r>
+        <w:rPr>
+          <w:rFonts w:eastAsia="SimSun" w:hint="eastAsia"/>
+          <w:lang w:eastAsia="zh-CN"/>
+        </w:rPr>
+        <w:t>clipPath/Rect/Region</w:t>
+      </w:r>
+      <w:r>
+        <w:rPr>
+          <w:rFonts w:eastAsia="SimSun" w:hint="eastAsia"/>
+          <w:lang w:eastAsia="zh-CN"/>
+        </w:rPr>
+        <w:t>.</w:t>
+      </w:r>
+    </w:p>
+    <w:p>
+      <w:pPr>
+        <w:pStyle w:val="a3"/>
+        <w:ind w:leftChars="0" w:left="360"/>
+        <w:rPr>
+          <w:rFonts w:eastAsia="SimSun" w:hint="eastAsia"/>
+          <w:lang w:eastAsia="zh-CN"/>
+        </w:rPr>
+      </w:pPr>
+      <w:r>
+        <w:rPr>
+          <w:rFonts w:eastAsia="SimSun" w:hint="eastAsia"/>
+          <w:lang w:eastAsia="zh-CN"/>
+        </w:rPr>
+        <w:lastRenderedPageBreak/>
+        <w:t>而</w:t>
+      </w:r>
+      <w:r>
+        <w:rPr>
+          <w:rFonts w:eastAsia="SimSun" w:hint="eastAsia"/>
+          <w:lang w:eastAsia="zh-CN"/>
+        </w:rPr>
+        <w:t>canvas</w:t>
+      </w:r>
+      <w:r>
+        <w:rPr>
+          <w:rFonts w:eastAsia="SimSun" w:hint="eastAsia"/>
+          <w:lang w:eastAsia="zh-CN"/>
+        </w:rPr>
+        <w:t>的剪切方法针对的时画布，而不是图形，只能在画图之前起作用，画图之后不起作用。</w:t>
+      </w:r>
+    </w:p>
+    <w:p>
+      <w:pPr>
+        <w:pStyle w:val="a3"/>
+        <w:ind w:leftChars="0" w:left="360"/>
+        <w:rPr>
+          <w:rFonts w:eastAsia="SimSun" w:hint="eastAsia"/>
+          <w:lang w:eastAsia="zh-CN"/>
+        </w:rPr>
+      </w:pPr>
+      <w:r>
+        <w:rPr>
+          <w:rFonts w:eastAsia="SimSun" w:hint="eastAsia"/>
+          <w:lang w:eastAsia="zh-CN"/>
+        </w:rPr>
+        <w:t>clipPath(path)</w:t>
+      </w:r>
+      <w:r>
+        <w:rPr>
+          <w:rFonts w:eastAsia="SimSun" w:hint="eastAsia"/>
+          <w:lang w:eastAsia="zh-CN"/>
+        </w:rPr>
+        <w:t>根据路径剪切图片，可以制作圆形头像，剪切各种图形</w:t>
+      </w:r>
+    </w:p>
+    <w:p>
+      <w:pPr>
+        <w:pStyle w:val="a3"/>
+        <w:ind w:leftChars="0" w:left="360"/>
+        <w:rPr>
+          <w:rFonts w:eastAsia="SimSun" w:hint="eastAsia"/>
+          <w:lang w:eastAsia="zh-CN"/>
+        </w:rPr>
+      </w:pPr>
+      <w:r>
+        <w:rPr>
+          <w:rFonts w:eastAsia="SimSun" w:hint="eastAsia"/>
+          <w:lang w:eastAsia="zh-CN"/>
+        </w:rPr>
+        <w:t>clipRect</w:t>
+      </w:r>
+      <w:r>
+        <w:rPr>
+          <w:rFonts w:eastAsia="SimSun" w:hint="eastAsia"/>
+          <w:lang w:eastAsia="zh-CN"/>
+        </w:rPr>
+        <w:t>（）剪切矩形的范围</w:t>
+      </w:r>
+    </w:p>
+    <w:p>
+      <w:pPr>
+        <w:pStyle w:val="a3"/>
+        <w:ind w:leftChars="0" w:left="360"/>
+        <w:rPr>
+          <w:rFonts w:eastAsia="SimSun" w:hint="eastAsia"/>
+          <w:lang w:eastAsia="zh-CN"/>
+        </w:rPr>
+      </w:pPr>
+      <w:r>
+        <w:rPr>
+          <w:rFonts w:eastAsia="SimSun" w:hint="eastAsia"/>
+          <w:lang w:eastAsia="zh-CN"/>
+        </w:rPr>
+        <w:t>clipRegion</w:t>
+      </w:r>
+      <w:r>
+        <w:rPr>
+          <w:rFonts w:eastAsia="SimSun" w:hint="eastAsia"/>
+          <w:lang w:eastAsia="zh-CN"/>
+        </w:rPr>
+        <w:t>（）剪切一个区域范围，</w:t>
+      </w:r>
+    </w:p>
+    <w:p>
+      <w:pPr>
+        <w:pStyle w:val="a3"/>
+        <w:ind w:leftChars="0" w:left="360"/>
+        <w:rPr>
+          <w:rFonts w:eastAsia="SimSun" w:hint="eastAsia"/>
+          <w:lang w:eastAsia="zh-CN"/>
+        </w:rPr>
+      </w:pPr>
+      <w:r>
+        <w:rPr>
+          <w:rFonts w:eastAsia="SimSun" w:hint="eastAsia"/>
+          <w:highlight w:val="yellow"/>
+          <w:lang w:eastAsia="zh-CN"/>
+        </w:rPr>
+        <w:t>Region.op</w:t>
+      </w:r>
+      <w:r>
+        <w:rPr>
+          <w:rFonts w:eastAsia="SimSun" w:hint="eastAsia"/>
+          <w:highlight w:val="yellow"/>
+          <w:lang w:eastAsia="zh-CN"/>
+        </w:rPr>
+        <w:t>值为</w:t>
+      </w:r>
+      <w:r>
+        <w:rPr>
+          <w:rFonts w:eastAsia="SimSun" w:hint="eastAsia"/>
+          <w:highlight w:val="yellow"/>
+          <w:lang w:eastAsia="zh-CN"/>
+        </w:rPr>
+        <w:t>:</w:t>
+      </w:r>
+    </w:p>
+    <w:p>
+      <w:pPr>
+        <w:pStyle w:val="Web"/>
+        <w:shd w:val="clear" w:color="auto" w:fill="F3F7F0"/>
+        <w:spacing w:before="0" w:beforeAutospacing="0" w:after="0" w:afterAutospacing="0" w:line="360" w:lineRule="atLeast"/>
+        <w:rPr>
+          <w:rFonts w:ascii="Microsoft YaHei" w:eastAsia="Microsoft YaHei" w:hAnsi="Microsoft YaHei"/>
+          <w:i/>
+          <w:iCs/>
+          <w:color w:val="333333"/>
+          <w:sz w:val="21"/>
+          <w:szCs w:val="21"/>
+        </w:rPr>
+      </w:pPr>
+      <w:r>
+        <w:rPr>
+          <w:rFonts w:eastAsia="SimSun"/>
+          <w:lang w:eastAsia="zh-CN"/>
+        </w:rPr>
+        <w:t>REPLACE</w:t>
+      </w:r>
+      <w:r>
+        <w:rPr>
+          <w:rFonts w:eastAsia="SimSun" w:hint="eastAsia"/>
+          <w:lang w:eastAsia="zh-CN"/>
+        </w:rPr>
+        <w:t>：不</w:t>
+      </w:r>
+      <w:r>
+        <w:rPr>
+          <w:rFonts w:ascii="SimSun" w:eastAsia="SimSun" w:hAnsi="SimSun" w:cs="SimSun" w:hint="eastAsia"/>
+          <w:lang w:eastAsia="zh-CN"/>
+        </w:rPr>
+        <w:t>论</w:t>
+      </w:r>
+      <w:r>
+        <w:rPr>
+          <w:rFonts w:eastAsia="SimSun"/>
+          <w:lang w:eastAsia="zh-CN"/>
+        </w:rPr>
+        <w:t>A</w:t>
+      </w:r>
+      <w:r>
+        <w:rPr>
+          <w:rFonts w:eastAsia="SimSun" w:hint="eastAsia"/>
+          <w:lang w:eastAsia="zh-CN"/>
+        </w:rPr>
+        <w:t>和</w:t>
+      </w:r>
+      <w:r>
+        <w:rPr>
+          <w:rFonts w:eastAsia="SimSun"/>
+          <w:lang w:eastAsia="zh-CN"/>
+        </w:rPr>
+        <w:t>B</w:t>
+      </w:r>
+      <w:r>
+        <w:rPr>
+          <w:rFonts w:eastAsia="SimSun" w:hint="eastAsia"/>
+          <w:lang w:eastAsia="zh-CN"/>
+        </w:rPr>
+        <w:t>的集合状况，</w:t>
+      </w:r>
+      <w:r>
+        <w:rPr>
+          <w:rFonts w:eastAsia="SimSun"/>
+          <w:lang w:eastAsia="zh-CN"/>
+        </w:rPr>
+        <w:t>B</w:t>
+      </w:r>
+      <w:r>
+        <w:rPr>
+          <w:rFonts w:eastAsia="SimSun" w:hint="eastAsia"/>
+          <w:lang w:eastAsia="zh-CN"/>
+        </w:rPr>
+        <w:t>的范</w:t>
+      </w:r>
+      <w:r>
+        <w:rPr>
+          <w:rFonts w:ascii="SimSun" w:eastAsia="SimSun" w:hAnsi="SimSun" w:cs="SimSun" w:hint="eastAsia"/>
+          <w:lang w:eastAsia="zh-CN"/>
+        </w:rPr>
+        <w:t>围</w:t>
+      </w:r>
+      <w:r>
+        <w:rPr>
+          <w:rFonts w:ascii="ＭＳ 明朝" w:eastAsia="SimSun" w:hAnsi="ＭＳ 明朝" w:cs="ＭＳ 明朝" w:hint="eastAsia"/>
+          <w:lang w:eastAsia="zh-CN"/>
+        </w:rPr>
+        <w:t>将全部</w:t>
+      </w:r>
+      <w:r>
+        <w:rPr>
+          <w:rFonts w:ascii="SimSun" w:eastAsia="SimSun" w:hAnsi="SimSun" w:cs="SimSun" w:hint="eastAsia"/>
+          <w:lang w:eastAsia="zh-CN"/>
+        </w:rPr>
+        <w:t>进</w:t>
+      </w:r>
+      <w:r>
+        <w:rPr>
+          <w:rFonts w:ascii="ＭＳ 明朝" w:eastAsia="SimSun" w:hAnsi="ＭＳ 明朝" w:cs="ＭＳ 明朝" w:hint="eastAsia"/>
+          <w:lang w:eastAsia="zh-CN"/>
+        </w:rPr>
+        <w:t>行</w:t>
+      </w:r>
+      <w:r>
+        <w:rPr>
+          <w:rFonts w:ascii="SimSun" w:eastAsia="SimSun" w:hAnsi="SimSun" w:cs="SimSun" w:hint="eastAsia"/>
+          <w:lang w:eastAsia="zh-CN"/>
+        </w:rPr>
+        <w:t>显</w:t>
+      </w:r>
+      <w:r>
+        <w:rPr>
+          <w:rFonts w:ascii="ＭＳ 明朝" w:eastAsia="SimSun" w:hAnsi="ＭＳ 明朝" w:cs="ＭＳ 明朝" w:hint="eastAsia"/>
+          <w:lang w:eastAsia="zh-CN"/>
+        </w:rPr>
+        <w:t>示，如果和</w:t>
+      </w:r>
+      <w:r>
+        <w:rPr>
+          <w:rFonts w:eastAsia="SimSun"/>
+          <w:lang w:eastAsia="zh-CN"/>
+        </w:rPr>
+        <w:t>A</w:t>
+      </w:r>
+      <w:r>
+        <w:rPr>
+          <w:rFonts w:eastAsia="SimSun" w:hint="eastAsia"/>
+          <w:lang w:eastAsia="zh-CN"/>
+        </w:rPr>
+        <w:t>有交集，</w:t>
+      </w:r>
+      <w:r>
+        <w:rPr>
+          <w:rFonts w:ascii="SimSun" w:eastAsia="SimSun" w:hAnsi="SimSun" w:cs="SimSun" w:hint="eastAsia"/>
+          <w:lang w:eastAsia="zh-CN"/>
+        </w:rPr>
+        <w:t>则</w:t>
+      </w:r>
+      <w:r>
+        <w:rPr>
+          <w:rFonts w:ascii="ＭＳ 明朝" w:eastAsia="SimSun" w:hAnsi="ＭＳ 明朝" w:cs="ＭＳ 明朝" w:hint="eastAsia"/>
+          <w:lang w:eastAsia="zh-CN"/>
+        </w:rPr>
+        <w:t>将覆盖</w:t>
+      </w:r>
+      <w:r>
+        <w:rPr>
+          <w:rFonts w:eastAsia="SimSun"/>
+          <w:lang w:eastAsia="zh-CN"/>
+        </w:rPr>
+        <w:t>A</w:t>
+      </w:r>
+      <w:r>
+        <w:rPr>
+          <w:rFonts w:eastAsia="SimSun" w:hint="eastAsia"/>
+          <w:lang w:eastAsia="zh-CN"/>
+        </w:rPr>
+        <w:t>的交集范</w:t>
+      </w:r>
+      <w:r>
+        <w:rPr>
+          <w:rFonts w:ascii="SimSun" w:eastAsia="SimSun" w:hAnsi="SimSun" w:cs="SimSun" w:hint="eastAsia"/>
+          <w:lang w:eastAsia="zh-CN"/>
+        </w:rPr>
+        <w:t>围</w:t>
+      </w:r>
+      <w:r>
+        <w:rPr>
+          <w:rFonts w:ascii="ＭＳ 明朝" w:eastAsia="SimSun" w:hAnsi="ＭＳ 明朝" w:cs="ＭＳ 明朝" w:hint="eastAsia"/>
+          <w:lang w:eastAsia="zh-CN"/>
+        </w:rPr>
+        <w:t>；</w:t>
+      </w:r>
+      <w:r>
+        <w:rPr>
+          <w:rStyle w:val="a8"/>
+          <w:rFonts w:ascii="Microsoft YaHei" w:eastAsia="Microsoft YaHei" w:hAnsi="Microsoft YaHei" w:hint="eastAsia"/>
+          <w:i/>
+          <w:iCs/>
+          <w:color w:val="333333"/>
+          <w:sz w:val="21"/>
+          <w:szCs w:val="21"/>
+          <w:bdr w:val="none" w:sz="0" w:space="0" w:color="auto" w:frame="1"/>
+        </w:rPr>
+        <w:t>DIFFERENCE</w:t>
+      </w:r>
+      <w:r>
+        <w:rPr>
+          <w:rFonts w:ascii="Microsoft YaHei" w:eastAsia="Microsoft YaHei" w:hAnsi="Microsoft YaHei" w:hint="eastAsia"/>
+          <w:i/>
+          <w:iCs/>
+          <w:color w:val="333333"/>
+          <w:sz w:val="21"/>
+          <w:szCs w:val="21"/>
+        </w:rPr>
+        <w:t>：A和B的</w:t>
+      </w:r>
+      <w:r>
+        <w:rPr>
+          <w:rStyle w:val="a8"/>
+          <w:rFonts w:ascii="Microsoft YaHei" w:eastAsia="Microsoft YaHei" w:hAnsi="Microsoft YaHei" w:hint="eastAsia"/>
+          <w:i/>
+          <w:iCs/>
+          <w:color w:val="333333"/>
+          <w:sz w:val="21"/>
+          <w:szCs w:val="21"/>
+          <w:bdr w:val="none" w:sz="0" w:space="0" w:color="auto" w:frame="1"/>
+        </w:rPr>
+        <w:t>差集</w:t>
+      </w:r>
+      <w:r>
+        <w:rPr>
+          <w:rFonts w:ascii="Microsoft YaHei" w:eastAsia="Microsoft YaHei" w:hAnsi="Microsoft YaHei" w:hint="eastAsia"/>
+          <w:i/>
+          <w:iCs/>
+          <w:color w:val="333333"/>
+          <w:sz w:val="21"/>
+          <w:szCs w:val="21"/>
+        </w:rPr>
+        <w:t>范围，即A - B，只有在此范围内的绘制内容才会被显示；</w:t>
+      </w:r>
+    </w:p>
+    <w:p>
+      <w:pPr>
+        <w:pStyle w:val="Web"/>
+        <w:shd w:val="clear" w:color="auto" w:fill="F3F7F0"/>
+        <w:spacing w:before="0" w:beforeAutospacing="0" w:after="0" w:afterAutospacing="0" w:line="360" w:lineRule="atLeast"/>
+        <w:rPr>
+          <w:rFonts w:ascii="Microsoft YaHei" w:eastAsia="Microsoft YaHei" w:hAnsi="Microsoft YaHei" w:hint="eastAsia"/>
+          <w:i/>
+          <w:iCs/>
+          <w:color w:val="333333"/>
+          <w:sz w:val="21"/>
+          <w:szCs w:val="21"/>
+          <w:lang w:eastAsia="zh-CN"/>
+        </w:rPr>
+      </w:pPr>
+      <w:r>
+        <w:rPr>
+          <w:rStyle w:val="a8"/>
+          <w:rFonts w:ascii="Microsoft YaHei" w:eastAsia="Microsoft YaHei" w:hAnsi="Microsoft YaHei" w:hint="eastAsia"/>
+          <w:i/>
+          <w:iCs/>
+          <w:color w:val="333333"/>
+          <w:sz w:val="21"/>
+          <w:szCs w:val="21"/>
+          <w:bdr w:val="none" w:sz="0" w:space="0" w:color="auto" w:frame="1"/>
+          <w:lang w:eastAsia="zh-CN"/>
+        </w:rPr>
+        <w:t>INTERSECT</w:t>
+      </w:r>
+      <w:r>
+        <w:rPr>
+          <w:rFonts w:ascii="Microsoft YaHei" w:eastAsia="Microsoft YaHei" w:hAnsi="Microsoft YaHei" w:hint="eastAsia"/>
+          <w:i/>
+          <w:iCs/>
+          <w:color w:val="333333"/>
+          <w:sz w:val="21"/>
+          <w:szCs w:val="21"/>
+          <w:lang w:eastAsia="zh-CN"/>
+        </w:rPr>
+        <w:t>：即A和B的</w:t>
+      </w:r>
+      <w:r>
+        <w:rPr>
+          <w:rStyle w:val="a8"/>
+          <w:rFonts w:ascii="Microsoft YaHei" w:eastAsia="Microsoft YaHei" w:hAnsi="Microsoft YaHei" w:hint="eastAsia"/>
+          <w:i/>
+          <w:iCs/>
+          <w:color w:val="333333"/>
+          <w:sz w:val="21"/>
+          <w:szCs w:val="21"/>
+          <w:bdr w:val="none" w:sz="0" w:space="0" w:color="auto" w:frame="1"/>
+          <w:lang w:eastAsia="zh-CN"/>
+        </w:rPr>
+        <w:t>交集</w:t>
+      </w:r>
+      <w:r>
+        <w:rPr>
+          <w:rFonts w:ascii="Microsoft YaHei" w:eastAsia="Microsoft YaHei" w:hAnsi="Microsoft YaHei" w:hint="eastAsia"/>
+          <w:i/>
+          <w:iCs/>
+          <w:color w:val="333333"/>
+          <w:sz w:val="21"/>
+          <w:szCs w:val="21"/>
+          <w:lang w:eastAsia="zh-CN"/>
+        </w:rPr>
+        <w:t>范围，只有在此范围内的绘制内容才会被显示</w:t>
+      </w:r>
+    </w:p>
+    <w:p>
+      <w:pPr>
+        <w:pStyle w:val="Web"/>
+        <w:shd w:val="clear" w:color="auto" w:fill="F3F7F0"/>
+        <w:spacing w:before="0" w:beforeAutospacing="0" w:after="0" w:afterAutospacing="0" w:line="360" w:lineRule="atLeast"/>
+        <w:rPr>
+          <w:rFonts w:ascii="Microsoft YaHei" w:eastAsia="Microsoft YaHei" w:hAnsi="Microsoft YaHei" w:hint="eastAsia"/>
+          <w:i/>
+          <w:iCs/>
+          <w:color w:val="333333"/>
+          <w:sz w:val="21"/>
+          <w:szCs w:val="21"/>
+          <w:lang w:eastAsia="zh-CN"/>
+        </w:rPr>
+      </w:pPr>
+      <w:r>
+        <w:rPr>
+          <w:rStyle w:val="a8"/>
+          <w:rFonts w:ascii="Microsoft YaHei" w:eastAsia="Microsoft YaHei" w:hAnsi="Microsoft YaHei" w:hint="eastAsia"/>
+          <w:i/>
+          <w:iCs/>
+          <w:color w:val="333333"/>
+          <w:sz w:val="21"/>
+          <w:szCs w:val="21"/>
+          <w:bdr w:val="none" w:sz="0" w:space="0" w:color="auto" w:frame="1"/>
+          <w:lang w:eastAsia="zh-CN"/>
+        </w:rPr>
+        <w:t>UNION</w:t>
+      </w:r>
+      <w:r>
+        <w:rPr>
+          <w:rFonts w:ascii="Microsoft YaHei" w:eastAsia="Microsoft YaHei" w:hAnsi="Microsoft YaHei" w:hint="eastAsia"/>
+          <w:i/>
+          <w:iCs/>
+          <w:color w:val="333333"/>
+          <w:sz w:val="21"/>
+          <w:szCs w:val="21"/>
+          <w:lang w:eastAsia="zh-CN"/>
+        </w:rPr>
+        <w:t>：即A和B的</w:t>
+      </w:r>
+      <w:r>
+        <w:rPr>
+          <w:rStyle w:val="a8"/>
+          <w:rFonts w:ascii="Microsoft YaHei" w:eastAsia="Microsoft YaHei" w:hAnsi="Microsoft YaHei" w:hint="eastAsia"/>
+          <w:i/>
+          <w:iCs/>
+          <w:color w:val="333333"/>
+          <w:sz w:val="21"/>
+          <w:szCs w:val="21"/>
+          <w:bdr w:val="none" w:sz="0" w:space="0" w:color="auto" w:frame="1"/>
+          <w:lang w:eastAsia="zh-CN"/>
+        </w:rPr>
+        <w:t>并集</w:t>
+      </w:r>
+      <w:r>
+        <w:rPr>
+          <w:rFonts w:ascii="Microsoft YaHei" w:eastAsia="Microsoft YaHei" w:hAnsi="Microsoft YaHei" w:hint="eastAsia"/>
+          <w:i/>
+          <w:iCs/>
+          <w:color w:val="333333"/>
+          <w:sz w:val="21"/>
+          <w:szCs w:val="21"/>
+          <w:lang w:eastAsia="zh-CN"/>
+        </w:rPr>
+        <w:t>范围，即两者所包括的范围的绘制内容都会被显示；</w:t>
+      </w:r>
+    </w:p>
+    <w:p>
+      <w:pPr>
+        <w:pStyle w:val="Web"/>
+        <w:shd w:val="clear" w:color="auto" w:fill="F3F7F0"/>
+        <w:spacing w:before="0" w:beforeAutospacing="0" w:after="0" w:afterAutospacing="0" w:line="360" w:lineRule="atLeast"/>
+        <w:rPr>
+          <w:rFonts w:ascii="Microsoft YaHei" w:eastAsia="Microsoft YaHei" w:hAnsi="Microsoft YaHei" w:hint="eastAsia"/>
+          <w:i/>
+          <w:iCs/>
+          <w:color w:val="333333"/>
+          <w:sz w:val="21"/>
+          <w:szCs w:val="21"/>
+          <w:lang w:eastAsia="zh-CN"/>
+        </w:rPr>
+      </w:pPr>
+      <w:r>
+        <w:rPr>
+          <w:rStyle w:val="a8"/>
+          <w:rFonts w:ascii="Microsoft YaHei" w:eastAsia="Microsoft YaHei" w:hAnsi="Microsoft YaHei" w:hint="eastAsia"/>
+          <w:i/>
+          <w:iCs/>
+          <w:color w:val="333333"/>
+          <w:sz w:val="21"/>
+          <w:szCs w:val="21"/>
+          <w:bdr w:val="none" w:sz="0" w:space="0" w:color="auto" w:frame="1"/>
+          <w:lang w:eastAsia="zh-CN"/>
+        </w:rPr>
+        <w:t>XOR</w:t>
+      </w:r>
+      <w:r>
+        <w:rPr>
+          <w:rFonts w:ascii="Microsoft YaHei" w:eastAsia="Microsoft YaHei" w:hAnsi="Microsoft YaHei" w:hint="eastAsia"/>
+          <w:i/>
+          <w:iCs/>
+          <w:color w:val="333333"/>
+          <w:sz w:val="21"/>
+          <w:szCs w:val="21"/>
+          <w:lang w:eastAsia="zh-CN"/>
+        </w:rPr>
+        <w:t>：A和B的</w:t>
+      </w:r>
+      <w:r>
+        <w:rPr>
+          <w:rStyle w:val="a8"/>
+          <w:rFonts w:ascii="Microsoft YaHei" w:eastAsia="Microsoft YaHei" w:hAnsi="Microsoft YaHei" w:hint="eastAsia"/>
+          <w:i/>
+          <w:iCs/>
+          <w:color w:val="333333"/>
+          <w:sz w:val="21"/>
+          <w:szCs w:val="21"/>
+          <w:bdr w:val="none" w:sz="0" w:space="0" w:color="auto" w:frame="1"/>
+          <w:lang w:eastAsia="zh-CN"/>
+        </w:rPr>
+        <w:t>补集</w:t>
+      </w:r>
+      <w:r>
+        <w:rPr>
+          <w:rFonts w:ascii="Microsoft YaHei" w:eastAsia="Microsoft YaHei" w:hAnsi="Microsoft YaHei" w:hint="eastAsia"/>
+          <w:i/>
+          <w:iCs/>
+          <w:color w:val="333333"/>
+          <w:sz w:val="21"/>
+          <w:szCs w:val="21"/>
+          <w:lang w:eastAsia="zh-CN"/>
+        </w:rPr>
+        <w:t>范围，此例中即A除去B以外的范围，只有在此范围内的绘制内容才会被显示；</w:t>
+      </w:r>
+    </w:p>
+    <w:p>
+      <w:pPr>
+        <w:pStyle w:val="Web"/>
+        <w:shd w:val="clear" w:color="auto" w:fill="F3F7F0"/>
+        <w:spacing w:before="0" w:beforeAutospacing="0" w:after="0" w:afterAutospacing="0" w:line="360" w:lineRule="atLeast"/>
+        <w:rPr>
+          <w:rFonts w:ascii="Microsoft YaHei" w:eastAsia="Microsoft YaHei" w:hAnsi="Microsoft YaHei" w:hint="eastAsia"/>
+          <w:i/>
+          <w:iCs/>
+          <w:color w:val="333333"/>
+          <w:sz w:val="21"/>
+          <w:szCs w:val="21"/>
+        </w:rPr>
+      </w:pPr>
+      <w:r>
+        <w:rPr>
+          <w:rStyle w:val="a8"/>
+          <w:rFonts w:ascii="Microsoft YaHei" w:eastAsia="Microsoft YaHei" w:hAnsi="Microsoft YaHei" w:hint="eastAsia"/>
+          <w:i/>
+          <w:iCs/>
+          <w:color w:val="333333"/>
+          <w:sz w:val="21"/>
+          <w:szCs w:val="21"/>
+          <w:bdr w:val="none" w:sz="0" w:space="0" w:color="auto" w:frame="1"/>
+        </w:rPr>
+        <w:t>REVERSE_DIFFERENCE</w:t>
+      </w:r>
+      <w:r>
+        <w:rPr>
+          <w:rFonts w:ascii="Microsoft YaHei" w:eastAsia="Microsoft YaHei" w:hAnsi="Microsoft YaHei" w:hint="eastAsia"/>
+          <w:i/>
+          <w:iCs/>
+          <w:color w:val="333333"/>
+          <w:sz w:val="21"/>
+          <w:szCs w:val="21"/>
+        </w:rPr>
+        <w:t>：B和A的</w:t>
+      </w:r>
+      <w:r>
+        <w:rPr>
+          <w:rStyle w:val="a8"/>
+          <w:rFonts w:ascii="Microsoft YaHei" w:eastAsia="Microsoft YaHei" w:hAnsi="Microsoft YaHei" w:hint="eastAsia"/>
+          <w:i/>
+          <w:iCs/>
+          <w:color w:val="333333"/>
+          <w:sz w:val="21"/>
+          <w:szCs w:val="21"/>
+          <w:bdr w:val="none" w:sz="0" w:space="0" w:color="auto" w:frame="1"/>
+        </w:rPr>
+        <w:t>差集</w:t>
+      </w:r>
+      <w:r>
+        <w:rPr>
+          <w:rFonts w:ascii="Microsoft YaHei" w:eastAsia="Microsoft YaHei" w:hAnsi="Microsoft YaHei" w:hint="eastAsia"/>
+          <w:i/>
+          <w:iCs/>
+          <w:color w:val="333333"/>
+          <w:sz w:val="21"/>
+          <w:szCs w:val="21"/>
+        </w:rPr>
+        <w:t>范围，即B - A，只有在此范围内的绘制内容才会被显示；</w:t>
+      </w:r>
+    </w:p>
+    <w:p>
+      <w:pPr>
+        <w:pStyle w:val="Web"/>
+        <w:shd w:val="clear" w:color="auto" w:fill="F3F7F0"/>
+        <w:spacing w:before="0" w:beforeAutospacing="0" w:after="0" w:afterAutospacing="0" w:line="360" w:lineRule="atLeast"/>
+        <w:rPr>
+          <w:rFonts w:ascii="Microsoft YaHei" w:eastAsia="Microsoft YaHei" w:hAnsi="Microsoft YaHei" w:hint="eastAsia"/>
+          <w:i/>
+          <w:iCs/>
+          <w:color w:val="333333"/>
+          <w:sz w:val="21"/>
+          <w:szCs w:val="21"/>
+        </w:rPr>
+      </w:pPr>
+      <w:r>
+        <w:rPr>
+          <w:rStyle w:val="a8"/>
+          <w:rFonts w:ascii="Microsoft YaHei" w:eastAsia="Microsoft YaHei" w:hAnsi="Microsoft YaHei" w:hint="eastAsia"/>
+          <w:i/>
+          <w:iCs/>
+          <w:color w:val="333333"/>
+          <w:sz w:val="21"/>
+          <w:szCs w:val="21"/>
+          <w:bdr w:val="none" w:sz="0" w:space="0" w:color="auto" w:frame="1"/>
+        </w:rPr>
+        <w:t>REPLACE</w:t>
+      </w:r>
+      <w:r>
+        <w:rPr>
+          <w:rFonts w:ascii="Microsoft YaHei" w:eastAsia="Microsoft YaHei" w:hAnsi="Microsoft YaHei" w:hint="eastAsia"/>
+          <w:i/>
+          <w:iCs/>
+          <w:color w:val="333333"/>
+          <w:sz w:val="21"/>
+          <w:szCs w:val="21"/>
+        </w:rPr>
+        <w:t>：不论A和B的集合状况，B的范围将全部进行显示，如果和A有交集，则将覆盖A的交集范围；</w:t>
+      </w:r>
+    </w:p>
+    <w:p>
+      <w:pPr>
+        <w:pStyle w:val="a3"/>
+        <w:ind w:leftChars="0" w:left="360"/>
+        <w:rPr>
+          <w:rFonts w:eastAsia="SimSun" w:hint="eastAsia"/>
+          <w:lang w:eastAsia="zh-CN"/>
+        </w:rPr>
+      </w:pPr>
+      <w:r>
+        <w:rPr>
+          <w:rFonts w:eastAsia="SimSun" w:hint="eastAsia"/>
+          <w:lang w:eastAsia="zh-CN"/>
+        </w:rPr>
+        <w:t xml:space="preserve"> </w:t>
+      </w:r>
+    </w:p>
+    <w:p>
+      <w:pPr>
+        <w:pStyle w:val="a3"/>
+        <w:numPr>
+          <w:ilvl w:val="0"/>
+          <w:numId w:val="16"/>
+        </w:numPr>
+        <w:ind w:leftChars="0"/>
+        <w:rPr>
+          <w:rFonts w:eastAsia="SimSun" w:hint="eastAsia"/>
+          <w:lang w:eastAsia="zh-CN"/>
+        </w:rPr>
+      </w:pPr>
+      <w:r>
+        <w:rPr>
+          <w:rFonts w:eastAsia="SimSun"/>
+          <w:lang w:eastAsia="zh-CN"/>
+        </w:rPr>
+        <w:t>P</w:t>
+      </w:r>
+      <w:r>
+        <w:rPr>
+          <w:rFonts w:eastAsia="SimSun" w:hint="eastAsia"/>
+          <w:lang w:eastAsia="zh-CN"/>
+        </w:rPr>
+        <w:t>aint</w:t>
+      </w:r>
+      <w:r>
+        <w:rPr>
+          <w:rFonts w:eastAsia="SimSun" w:hint="eastAsia"/>
+          <w:lang w:eastAsia="zh-CN"/>
+        </w:rPr>
+        <w:t>的</w:t>
+      </w:r>
+      <w:r>
+        <w:rPr>
+          <w:rFonts w:eastAsia="SimSun" w:hint="eastAsia"/>
+          <w:lang w:eastAsia="zh-CN"/>
+        </w:rPr>
+        <w:t>colorFilter</w:t>
+      </w:r>
+      <w:r>
+        <w:rPr>
+          <w:rFonts w:eastAsia="SimSun" w:hint="eastAsia"/>
+          <w:lang w:eastAsia="zh-CN"/>
+        </w:rPr>
+        <w:t>的使用</w:t>
+      </w:r>
+      <w:r>
+        <w:rPr>
+          <w:rFonts w:eastAsia="SimSun" w:hint="eastAsia"/>
+          <w:lang w:eastAsia="zh-CN"/>
+        </w:rPr>
+        <w:t>：</w:t>
+      </w:r>
+      <w:r>
+        <w:rPr>
+          <w:rFonts w:eastAsia="SimSun" w:hint="eastAsia"/>
+          <w:lang w:eastAsia="zh-CN"/>
+        </w:rPr>
+        <w:t>3</w:t>
+      </w:r>
+      <w:r>
+        <w:rPr>
+          <w:rFonts w:eastAsia="SimSun" w:hint="eastAsia"/>
+          <w:lang w:eastAsia="zh-CN"/>
+        </w:rPr>
+        <w:t>个子类</w:t>
+      </w:r>
+    </w:p>
+    <w:p>
+      <w:pPr>
+        <w:pStyle w:val="a3"/>
+        <w:ind w:leftChars="0" w:left="360"/>
+        <w:rPr>
+          <w:rFonts w:eastAsia="SimSun" w:hint="eastAsia"/>
+          <w:lang w:eastAsia="zh-CN"/>
+        </w:rPr>
+      </w:pPr>
+      <w:r>
+        <w:rPr>
+          <w:rFonts w:eastAsia="SimSun" w:hint="eastAsia"/>
+          <w:lang w:eastAsia="zh-CN"/>
+        </w:rPr>
+        <w:t>ColorMatrixColorFilter:</w:t>
+      </w:r>
+      <w:r>
+        <w:rPr>
+          <w:rFonts w:eastAsia="SimSun" w:hint="eastAsia"/>
+          <w:lang w:eastAsia="zh-CN"/>
+        </w:rPr>
+        <w:t>饱和度，亮度</w:t>
+      </w:r>
+    </w:p>
+    <w:p>
+      <w:pPr>
+        <w:pStyle w:val="a3"/>
+        <w:ind w:leftChars="0" w:left="360"/>
+        <w:rPr>
+          <w:rFonts w:eastAsia="SimSun" w:hint="eastAsia"/>
+          <w:lang w:eastAsia="zh-CN"/>
+        </w:rPr>
+      </w:pPr>
+      <w:r>
+        <w:rPr>
+          <w:rFonts w:eastAsia="SimSun" w:hint="eastAsia"/>
+          <w:lang w:eastAsia="zh-CN"/>
+        </w:rPr>
+        <w:t>LightingColorFilter</w:t>
+      </w:r>
+    </w:p>
+    <w:p>
+      <w:pPr>
+        <w:pStyle w:val="a3"/>
+        <w:ind w:leftChars="0" w:left="360"/>
+        <w:rPr>
+          <w:rFonts w:eastAsia="SimSun" w:hint="eastAsia"/>
+          <w:lang w:eastAsia="zh-CN"/>
+        </w:rPr>
+      </w:pPr>
+      <w:r>
+        <w:rPr>
+          <w:rFonts w:eastAsia="SimSun" w:hint="eastAsia"/>
+          <w:lang w:eastAsia="zh-CN"/>
+        </w:rPr>
+        <w:t xml:space="preserve">PorterDuffColorFilter </w:t>
+      </w:r>
+    </w:p>
+    <w:p>
+      <w:pPr>
+        <w:pStyle w:val="a3"/>
+        <w:numPr>
+          <w:ilvl w:val="0"/>
+          <w:numId w:val="16"/>
+        </w:numPr>
+        <w:ind w:leftChars="0"/>
+        <w:rPr>
+          <w:rFonts w:eastAsia="SimSun"/>
+          <w:lang w:eastAsia="zh-CN"/>
+        </w:rPr>
+      </w:pPr>
     </w:p>
     <w:p>
       <w:pPr>
         <w:jc w:val="center"/>
         <w:rPr>
-          <w:rFonts w:eastAsia="SimSun" w:hint="eastAsia"/>
+          <w:rFonts w:eastAsia="SimSun"/>
           <w:b/>
           <w:lang w:eastAsia="zh-CN"/>
         </w:rPr>
@@ -21913,7 +24069,7 @@
       <w:pPr>
         <w:jc w:val="center"/>
         <w:rPr>
-          <w:rFonts w:eastAsia="SimSun" w:hint="eastAsia"/>
+          <w:rFonts w:eastAsia="SimSun"/>
           <w:b/>
           <w:lang w:eastAsia="zh-CN"/>
         </w:rPr>
@@ -24126,7 +26282,6 @@
   <w:style w:type="character" w:default="1" w:styleId="a0">
     <w:name w:val="Default Paragraph Font"/>
     <w:uiPriority w:val="1"/>
-    <w:semiHidden/>
     <w:unhideWhenUsed/>
   </w:style>
   <w:style w:type="table" w:default="1" w:styleId="a1">
@@ -24238,6 +26393,33 @@
     <w:name w:val="apple-converted-space"/>
     <w:basedOn w:val="a0"/>
     <w:rsid w:val="0067142B"/>
+  </w:style>
+  <w:style w:type="paragraph" w:styleId="a9">
+    <w:name w:val="Balloon Text"/>
+    <w:basedOn w:val="a"/>
+    <w:link w:val="aa"/>
+    <w:uiPriority w:val="99"/>
+    <w:semiHidden/>
+    <w:unhideWhenUsed/>
+    <w:rsid w:val="002C5E10"/>
+    <w:rPr>
+      <w:rFonts w:asciiTheme="majorHAnsi" w:eastAsiaTheme="majorEastAsia" w:hAnsiTheme="majorHAnsi" w:cstheme="majorBidi"/>
+      <w:sz w:val="18"/>
+      <w:szCs w:val="18"/>
+    </w:rPr>
+  </w:style>
+  <w:style w:type="character" w:customStyle="1" w:styleId="aa">
+    <w:name w:val="吹き出し (文字)"/>
+    <w:basedOn w:val="a0"/>
+    <w:link w:val="a9"/>
+    <w:uiPriority w:val="99"/>
+    <w:semiHidden/>
+    <w:rsid w:val="002C5E10"/>
+    <w:rPr>
+      <w:rFonts w:asciiTheme="majorHAnsi" w:eastAsiaTheme="majorEastAsia" w:hAnsiTheme="majorHAnsi" w:cstheme="majorBidi"/>
+      <w:sz w:val="18"/>
+      <w:szCs w:val="18"/>
+    </w:rPr>
   </w:style>
 </w:styles>
 </file>
@@ -24406,7 +26588,6 @@
   <w:style w:type="character" w:default="1" w:styleId="a0">
     <w:name w:val="Default Paragraph Font"/>
     <w:uiPriority w:val="1"/>
-    <w:semiHidden/>
     <w:unhideWhenUsed/>
   </w:style>
   <w:style w:type="table" w:default="1" w:styleId="a1">
@@ -24518,6 +26699,33 @@
     <w:name w:val="apple-converted-space"/>
     <w:basedOn w:val="a0"/>
     <w:rsid w:val="0067142B"/>
+  </w:style>
+  <w:style w:type="paragraph" w:styleId="a9">
+    <w:name w:val="Balloon Text"/>
+    <w:basedOn w:val="a"/>
+    <w:link w:val="aa"/>
+    <w:uiPriority w:val="99"/>
+    <w:semiHidden/>
+    <w:unhideWhenUsed/>
+    <w:rsid w:val="002C5E10"/>
+    <w:rPr>
+      <w:rFonts w:asciiTheme="majorHAnsi" w:eastAsiaTheme="majorEastAsia" w:hAnsiTheme="majorHAnsi" w:cstheme="majorBidi"/>
+      <w:sz w:val="18"/>
+      <w:szCs w:val="18"/>
+    </w:rPr>
+  </w:style>
+  <w:style w:type="character" w:customStyle="1" w:styleId="aa">
+    <w:name w:val="吹き出し (文字)"/>
+    <w:basedOn w:val="a0"/>
+    <w:link w:val="a9"/>
+    <w:uiPriority w:val="99"/>
+    <w:semiHidden/>
+    <w:rsid w:val="002C5E10"/>
+    <w:rPr>
+      <w:rFonts w:asciiTheme="majorHAnsi" w:eastAsiaTheme="majorEastAsia" w:hAnsiTheme="majorHAnsi" w:cstheme="majorBidi"/>
+      <w:sz w:val="18"/>
+      <w:szCs w:val="18"/>
+    </w:rPr>
   </w:style>
 </w:styles>
 </file>

</xml_diff>